<commit_message>
edit bagian bab 4
</commit_message>
<xml_diff>
--- a/BAB 2.docx
+++ b/BAB 2.docx
@@ -825,21 +825,7 @@
         <w:rPr>
           <w:lang w:val="en-ID" w:eastAsia="id-ID"/>
         </w:rPr>
-        <w:t>Sedangkan menurut Clara Bridge (2011:7</w:t>
-      </w:r>
-      <w:proofErr w:type="gramStart"/>
-      <w:r>
-        <w:rPr>
-          <w:lang w:val="en-ID" w:eastAsia="id-ID"/>
-        </w:rPr>
-        <w:t>) :</w:t>
-      </w:r>
-      <w:proofErr w:type="gramEnd"/>
-      <w:r>
-        <w:rPr>
-          <w:lang w:val="en-ID" w:eastAsia="id-ID"/>
-        </w:rPr>
-        <w:t xml:space="preserve"> menyatakan bahwa text mining adalah bidang interdisipliner yang mengacu pada pencarian informasi, pertambangan data, pembelajaran mesin, statistic, dan komputasi linguistik. </w:t>
+        <w:t xml:space="preserve">Sedangkan menurut Clara Bridge (2011:7) : menyatakan bahwa text mining adalah bidang interdisipliner yang mengacu pada pencarian informasi, pertambangan data, pembelajaran mesin, statistic, dan komputasi linguistik. </w:t>
       </w:r>
     </w:p>
     <w:p>
@@ -1217,15 +1203,7 @@
         <w:t>Fahmi Arif Dewoputro, Imam Much Ibnu Subroto, Sam Farisa Chaerul Haviana</w:t>
       </w:r>
       <w:r>
-        <w:t xml:space="preserve"> (2016: 39</w:t>
-      </w:r>
-      <w:proofErr w:type="gramStart"/>
-      <w:r>
-        <w:t>) :</w:t>
-      </w:r>
-      <w:proofErr w:type="gramEnd"/>
-      <w:r>
-        <w:t xml:space="preserve"> “Cosine similarity adalah ukuran kesamaan yang lebih umum digunakan dalam information retrieval dan merupakan ukuran sudut antara vector gejala (titik (A)) dan (titik (B))”.</w:t>
+        <w:t xml:space="preserve"> (2016: 39) : “Cosine similarity adalah ukuran kesamaan yang lebih umum digunakan dalam information retrieval dan merupakan ukuran sudut antara vector gejala (titik (A)) dan (titik (B))”.</w:t>
       </w:r>
     </w:p>
     <w:p>
@@ -1384,13 +1362,8 @@
         <w:adjustRightInd w:val="0"/>
         <w:ind w:firstLine="426"/>
       </w:pPr>
-      <w:proofErr w:type="gramStart"/>
-      <w:r>
-        <w:t>A .</w:t>
-      </w:r>
-      <w:proofErr w:type="gramEnd"/>
-      <w:r>
-        <w:t xml:space="preserve"> B = Vektor </w:t>
+      <w:r>
+        <w:t xml:space="preserve">A . B = Vektor </w:t>
       </w:r>
       <w:r>
         <w:rPr>
@@ -1576,13 +1549,8 @@
         <w:adjustRightInd w:val="0"/>
       </w:pPr>
       <w:r>
-        <w:t xml:space="preserve">Maka dapat di rumuskan seperti </w:t>
-      </w:r>
-      <w:proofErr w:type="gramStart"/>
-      <w:r>
-        <w:t>berikut :</w:t>
-      </w:r>
-      <w:proofErr w:type="gramEnd"/>
+        <w:t>Maka dapat di rumuskan seperti berikut :</w:t>
+      </w:r>
     </w:p>
     <w:p>
       <w:pPr>
@@ -1861,15 +1829,7 @@
         <w:t>Cosine Similarity</w:t>
       </w:r>
       <w:r>
-        <w:t xml:space="preserve"> dapat diimplementasikan untuk menghitung nilai kemiripan antar kalimat dan menjadi salah satu teknik untuk mengukur </w:t>
-      </w:r>
-      <w:proofErr w:type="gramStart"/>
-      <w:r>
-        <w:t>kemiripan  teks</w:t>
-      </w:r>
-      <w:proofErr w:type="gramEnd"/>
-      <w:r>
-        <w:t xml:space="preserve"> yang  popular. Contoh penggunaan Cosine Similarity dalam menguji kemiripan dua buah kalimat adalah sebagai berikut:</w:t>
+        <w:t xml:space="preserve"> dapat diimplementasikan untuk menghitung nilai kemiripan antar kalimat dan menjadi salah satu teknik untuk mengukur kemiripan  teks yang  popular. Contoh penggunaan Cosine Similarity dalam menguji kemiripan dua buah kalimat adalah sebagai berikut:</w:t>
       </w:r>
     </w:p>
     <w:p>
@@ -1882,23 +1842,13 @@
       </w:r>
     </w:p>
     <w:p>
-      <w:proofErr w:type="gramStart"/>
-      <w:r>
-        <w:t>A :</w:t>
-      </w:r>
-      <w:proofErr w:type="gramEnd"/>
-      <w:r>
-        <w:t xml:space="preserve"> Julie loves me more than Linda loves me</w:t>
+      <w:r>
+        <w:t>A : Julie loves me more than Linda loves me</w:t>
       </w:r>
     </w:p>
     <w:p>
-      <w:proofErr w:type="gramStart"/>
-      <w:r>
-        <w:t>B :</w:t>
-      </w:r>
-      <w:proofErr w:type="gramEnd"/>
-      <w:r>
-        <w:t xml:space="preserve"> Jane likes me more than Julie loves me</w:t>
+      <w:r>
+        <w:t>B : Jane likes me more than Julie loves me</w:t>
       </w:r>
     </w:p>
     <w:p>
@@ -4777,15 +4727,7 @@
         <w:t>Menurut Nugroho (2013</w:t>
       </w:r>
       <w:r>
-        <w:t>:6)</w:t>
-      </w:r>
-      <w:proofErr w:type="gramStart"/>
-      <w:r>
-        <w:t>, ”</w:t>
-      </w:r>
-      <w:proofErr w:type="gramEnd"/>
-      <w:r>
-        <w:t xml:space="preserve">UML </w:t>
+        <w:t xml:space="preserve">:6), ”UML </w:t>
       </w:r>
       <w:r>
         <w:rPr>
@@ -4971,16 +4913,8 @@
         <w:rPr>
           <w:color w:val="000000"/>
         </w:rPr>
-        <w:t xml:space="preserve">) sembilan diagram UML tersebut dibagi menjadi tiga kelompok berdasarkan fungsinya </w:t>
-      </w:r>
-      <w:proofErr w:type="gramStart"/>
-      <w:r>
-        <w:rPr>
-          <w:color w:val="000000"/>
-        </w:rPr>
-        <w:t>yaitu :</w:t>
-      </w:r>
-      <w:proofErr w:type="gramEnd"/>
+        <w:t>) sembilan diagram UML tersebut dibagi menjadi tiga kelompok berdasarkan fungsinya yaitu :</w:t>
+      </w:r>
     </w:p>
     <w:p>
       <w:pPr>
@@ -5201,13 +5135,8 @@
         </w:rPr>
       </w:pPr>
       <w:r>
-        <w:t xml:space="preserve">Berikut penjelasan beberapa diagram </w:t>
-      </w:r>
-      <w:proofErr w:type="gramStart"/>
-      <w:r>
-        <w:t>diantaranya :</w:t>
-      </w:r>
-      <w:proofErr w:type="gramEnd"/>
+        <w:t>Berikut penjelasan beberapa diagram diantaranya :</w:t>
+      </w:r>
     </w:p>
     <w:p>
       <w:pPr>
@@ -5343,15 +5272,7 @@
         <w:t>use  case</w:t>
       </w:r>
       <w:r>
-        <w:t xml:space="preserve">  adalah  nama  didefinisikan  sesimpel mungkin  dan  dapat  dipahami.  </w:t>
-      </w:r>
-      <w:proofErr w:type="gramStart"/>
-      <w:r>
-        <w:t>Ada  dua</w:t>
-      </w:r>
-      <w:proofErr w:type="gramEnd"/>
-      <w:r>
-        <w:t xml:space="preserve">  hal  utama  pada   </w:t>
+        <w:t xml:space="preserve">  adalah  nama  didefinisikan  sesimpel mungkin  dan  dapat  dipahami.  Ada  dua  hal  utama  pada   </w:t>
       </w:r>
       <w:r>
         <w:rPr>
@@ -5890,13 +5811,8 @@
               <w:spacing w:line="240" w:lineRule="auto"/>
             </w:pPr>
             <w:r>
-              <w:t xml:space="preserve">Hubungan dimana perubahan yang terjadi pada suatu </w:t>
-            </w:r>
-            <w:proofErr w:type="gramStart"/>
-            <w:r>
-              <w:t>elemen  mandiri</w:t>
-            </w:r>
-            <w:proofErr w:type="gramEnd"/>
+              <w:t>Hubungan dimana perubahan yang terjadi pada suatu elemen  mandiri</w:t>
+            </w:r>
             <w:r>
               <w:rPr>
                 <w:i/>
@@ -8235,7 +8151,6 @@
       </w:tr>
     </w:tbl>
     <w:p>
-      <w:proofErr w:type="gramStart"/>
       <w:r>
         <w:t>Sumber :</w:t>
       </w:r>
@@ -8243,14 +8158,7 @@
         <w:rPr>
           <w:iCs/>
         </w:rPr>
-        <w:t>Martin</w:t>
-      </w:r>
-      <w:proofErr w:type="gramEnd"/>
-      <w:r>
-        <w:rPr>
-          <w:iCs/>
-        </w:rPr>
-        <w:t xml:space="preserve"> Fowler</w:t>
+        <w:t>Martin Fowler</w:t>
       </w:r>
       <w:r>
         <w:rPr>
@@ -8752,7 +8660,7 @@
                 <v:shape id="_x0000_i1025" type="#_x0000_t75" style="width:75.75pt;height:26.25pt" o:ole="">
                   <v:imagedata r:id="rId23" o:title=""/>
                 </v:shape>
-                <o:OLEObject Type="Embed" ProgID="PBrush" ShapeID="_x0000_i1025" DrawAspect="Content" ObjectID="_1642521471" r:id="rId24"/>
+                <o:OLEObject Type="Embed" ProgID="PBrush" ShapeID="_x0000_i1025" DrawAspect="Content" ObjectID="_1642594881" r:id="rId24"/>
               </w:object>
             </w:r>
           </w:p>
@@ -8948,7 +8856,6 @@
       </w:tr>
     </w:tbl>
     <w:p>
-      <w:proofErr w:type="gramStart"/>
       <w:r>
         <w:t>Sumber :</w:t>
       </w:r>
@@ -8956,14 +8863,7 @@
         <w:rPr>
           <w:iCs/>
         </w:rPr>
-        <w:t>Martin</w:t>
-      </w:r>
-      <w:proofErr w:type="gramEnd"/>
-      <w:r>
-        <w:rPr>
-          <w:iCs/>
-        </w:rPr>
-        <w:t xml:space="preserve"> Fowler</w:t>
+        <w:t>Martin Fowler</w:t>
       </w:r>
       <w:r>
         <w:rPr>
@@ -9023,15 +8923,7 @@
         <w:t>diagram</w:t>
       </w:r>
       <w:r>
-        <w:t xml:space="preserve"> menggambarkan struktur sistem dari segi pendefinisian kelas-</w:t>
-      </w:r>
-      <w:proofErr w:type="gramStart"/>
-      <w:r>
-        <w:t>kelas  yang</w:t>
-      </w:r>
-      <w:proofErr w:type="gramEnd"/>
-      <w:r>
-        <w:t xml:space="preserve"> akan dibuat untuk membangun sistem”. Kelas memiliki apa yang disebut atribut dan metode atau operasi.</w:t>
+        <w:t xml:space="preserve"> menggambarkan struktur sistem dari segi pendefinisian kelas-kelas  yang akan dibuat untuk membangun sistem”. Kelas memiliki apa yang disebut atribut dan metode atau operasi.</w:t>
       </w:r>
       <w:r>
         <w:t>”</w:t>
@@ -9073,11 +8965,7 @@
         <w:t>encapsulate</w:t>
       </w:r>
       <w:r>
-        <w:t>) informasi (</w:t>
-      </w:r>
-      <w:proofErr w:type="gramStart"/>
-      <w:r>
-        <w:t>baca</w:t>
+        <w:t>) informasi (baca</w:t>
       </w:r>
       <w:r>
         <w:rPr>
@@ -9088,7 +8976,6 @@
       <w:r>
         <w:t>:</w:t>
       </w:r>
-      <w:proofErr w:type="gramEnd"/>
       <w:r>
         <w:rPr>
           <w:lang w:val="id-ID"/>
@@ -10343,7 +10230,6 @@
           <w:color w:val="000000"/>
         </w:rPr>
       </w:pPr>
-      <w:proofErr w:type="gramStart"/>
       <w:r>
         <w:t>Sumber :</w:t>
       </w:r>
@@ -10353,7 +10239,6 @@
         </w:rPr>
         <w:t>Munawar</w:t>
       </w:r>
-      <w:proofErr w:type="gramEnd"/>
       <w:r>
         <w:rPr>
           <w:i/>
@@ -10708,11 +10593,7 @@
         <w:t>input</w:t>
       </w:r>
       <w:r>
-        <w:t xml:space="preserve"> yang diberikan </w:t>
-      </w:r>
-      <w:proofErr w:type="gramStart"/>
-      <w:r>
-        <w:t xml:space="preserve">dan  </w:t>
+        <w:t xml:space="preserve"> yang diberikan dan  </w:t>
       </w:r>
       <w:r>
         <w:rPr>
@@ -10720,7 +10601,6 @@
         </w:rPr>
         <w:t>requirement</w:t>
       </w:r>
-      <w:proofErr w:type="gramEnd"/>
       <w:r>
         <w:t>, mudah untuk mengetahui adanya kesalahan dan kekeliruan pada suatu sistem.</w:t>
       </w:r>
@@ -10951,15 +10831,7 @@
         <w:t xml:space="preserve"> </w:t>
       </w:r>
       <w:r>
-        <w:t xml:space="preserve">anggota DPRD untuk melakukan reses dan mempublikasi kegiatan antara lain dokumentasi, mengkliping </w:t>
-      </w:r>
-      <w:proofErr w:type="gramStart"/>
-      <w:r>
-        <w:t>koran</w:t>
-      </w:r>
-      <w:proofErr w:type="gramEnd"/>
-      <w:r>
-        <w:t xml:space="preserve"> yang memuat segala berita yang berhubungan</w:t>
+        <w:t>anggota DPRD untuk melakukan reses dan mempublikasi kegiatan antara lain dokumentasi, mengkliping koran yang memuat segala berita yang berhubungan</w:t>
       </w:r>
       <w:r>
         <w:rPr>
@@ -11011,7 +10883,6 @@
       <w:r>
         <w:t xml:space="preserve">) dan dapat dijalankan pada berbagai </w:t>
       </w:r>
-      <w:proofErr w:type="gramStart"/>
       <w:r>
         <w:rPr>
           <w:i/>
@@ -11022,14 +10893,7 @@
         <w:rPr>
           <w:i/>
         </w:rPr>
-        <w:t>sin  Virtual</w:t>
-      </w:r>
-      <w:proofErr w:type="gramEnd"/>
-      <w:r>
-        <w:rPr>
-          <w:i/>
-        </w:rPr>
-        <w:t xml:space="preserve"> Java</w:t>
+        <w:t>sin  Virtual Java</w:t>
       </w:r>
       <w:r>
         <w:t xml:space="preserve"> (JVM). Java bersifat umum/ non-spesifik (</w:t>
@@ -11162,15 +11026,7 @@
         <w:t>service registry</w:t>
       </w:r>
       <w:r>
-        <w:t xml:space="preserve"> bersifat optional, </w:t>
-      </w:r>
-      <w:proofErr w:type="gramStart"/>
-      <w:r>
-        <w:t>teknologi</w:t>
-      </w:r>
-      <w:proofErr w:type="gramEnd"/>
-      <w:r>
-        <w:t xml:space="preserve"> </w:t>
+        <w:t xml:space="preserve"> bersifat optional, teknologi </w:t>
       </w:r>
       <w:r>
         <w:rPr>
@@ -11215,15 +11071,7 @@
         <w:t>Simple Oboject Acces Protocol</w:t>
       </w:r>
       <w:r>
-        <w:t xml:space="preserve">) merupakan protokol untuk saling bertukar pesan antar aplikasi. Spesifikasi format pesan tersebut didefinisikan seperti amplop berbasis XML yang dikirim beserta aturan-aturan atau </w:t>
-      </w:r>
-      <w:proofErr w:type="gramStart"/>
-      <w:r>
-        <w:t>cara</w:t>
-      </w:r>
-      <w:proofErr w:type="gramEnd"/>
-      <w:r>
-        <w:t xml:space="preserve"> untuk menerjemahkan representasi data dari XML.</w:t>
+        <w:t>) merupakan protokol untuk saling bertukar pesan antar aplikasi. Spesifikasi format pesan tersebut didefinisikan seperti amplop berbasis XML yang dikirim beserta aturan-aturan atau cara untuk menerjemahkan representasi data dari XML.</w:t>
       </w:r>
     </w:p>
     <w:p>
@@ -11344,15 +11192,7 @@
         <w:t>resource</w:t>
       </w:r>
       <w:r>
-        <w:t xml:space="preserve"> itu. Response dari web service REST dapat </w:t>
-      </w:r>
-      <w:proofErr w:type="gramStart"/>
-      <w:r>
-        <w:t>berupa</w:t>
-      </w:r>
-      <w:proofErr w:type="gramEnd"/>
-      <w:r>
-        <w:t xml:space="preserve"> XML atau JSON.</w:t>
+        <w:t xml:space="preserve"> itu. Response dari web service REST dapat berupa XML atau JSON.</w:t>
       </w:r>
     </w:p>
     <w:p>
@@ -11488,22 +11328,12 @@
           <w:color w:val="000000"/>
         </w:rPr>
       </w:pPr>
-      <w:bookmarkStart w:id="0" w:name="_GoBack"/>
-      <w:bookmarkEnd w:id="0"/>
-      <w:r>
-        <w:rPr>
-          <w:color w:val="000000"/>
-        </w:rPr>
-        <w:t xml:space="preserve">Berikut daftar penelitian terkait yang kami lakukan </w:t>
-      </w:r>
-      <w:proofErr w:type="gramStart"/>
-      <w:r>
-        <w:rPr>
-          <w:color w:val="000000"/>
-        </w:rPr>
-        <w:t>diantaranya :</w:t>
-      </w:r>
-      <w:proofErr w:type="gramEnd"/>
+      <w:r>
+        <w:rPr>
+          <w:color w:val="000000"/>
+        </w:rPr>
+        <w:t>Berikut daftar penelitian terkait yang kami lakukan diantaranya :</w:t>
+      </w:r>
     </w:p>
     <w:p>
       <w:pPr>
@@ -11532,21 +11362,7 @@
         <w:rPr>
           <w:color w:val="000000"/>
         </w:rPr>
-        <w:t xml:space="preserve"> tahun </w:t>
-      </w:r>
-      <w:proofErr w:type="gramStart"/>
-      <w:r>
-        <w:rPr>
-          <w:color w:val="000000"/>
-        </w:rPr>
-        <w:t>2013  dengan</w:t>
-      </w:r>
-      <w:proofErr w:type="gramEnd"/>
-      <w:r>
-        <w:rPr>
-          <w:color w:val="000000"/>
-        </w:rPr>
-        <w:t xml:space="preserve"> judul “Perancangan Aplikasi Online ‘JOGJA PEDULI’ Berbasis Mobile untuk Penjaringan Aspirasi Publik Terhadap Infrastruktur Sarana dan Prasarana Jalan Dalam Perkotaaan Daerah Istimewa Yogyakarta”. Pada penelitian ini peneliti menyajikan usulan sistem dari pemerintah untuk masyarakat mencari informasi sarana prasarana serta memberikan kritik untuk meningkatkan layanan serta mempercepat informasi kerusakan sarana dan prasarana sehingga bisa menjadwalkan perbaikan layanan pemerintah.</w:t>
+        <w:t xml:space="preserve"> tahun 2013  dengan judul “Perancangan Aplikasi Online ‘JOGJA PEDULI’ Berbasis Mobile untuk Penjaringan Aspirasi Publik Terhadap Infrastruktur Sarana dan Prasarana Jalan Dalam Perkotaaan Daerah Istimewa Yogyakarta”. Pada penelitian ini peneliti menyajikan usulan sistem dari pemerintah untuk masyarakat mencari informasi sarana prasarana serta memberikan kritik untuk meningkatkan layanan serta mempercepat informasi kerusakan sarana dan prasarana sehingga bisa menjadwalkan perbaikan layanan pemerintah.</w:t>
       </w:r>
     </w:p>
     <w:p>
@@ -11561,21 +11377,7 @@
         <w:rPr>
           <w:color w:val="000000"/>
         </w:rPr>
-        <w:t xml:space="preserve">Perbedaan penelitian </w:t>
-      </w:r>
-      <w:proofErr w:type="gramStart"/>
-      <w:r>
-        <w:rPr>
-          <w:color w:val="000000"/>
-        </w:rPr>
-        <w:t>diatas  dengan</w:t>
-      </w:r>
-      <w:proofErr w:type="gramEnd"/>
-      <w:r>
-        <w:rPr>
-          <w:color w:val="000000"/>
-        </w:rPr>
-        <w:t xml:space="preserve"> penelitian kami yaitu, pada penelitian tersebut hanya menampung aspirasi publik pada bidang infrastruktur jalan di kota Yogyakarta. Sedangkan penelitian yang kami lakukan menampung semua aspirasi publik dari semua bidang yang nantinya akan di kalsifikasikan menggunakan imp</w:t>
+        <w:t>Perbedaan penelitian diatas  dengan penelitian kami yaitu, pada penelitian tersebut hanya menampung aspirasi publik pada bidang infrastruktur jalan di kota Yogyakarta. Sedangkan penelitian yang kami lakukan menampung semua aspirasi publik dari semua bidang yang nantinya akan di kalsifikasikan menggunakan imp</w:t>
       </w:r>
       <w:r>
         <w:rPr>
@@ -11629,19 +11431,11 @@
         <w:lastRenderedPageBreak/>
         <w:t xml:space="preserve">Penelitian oleh Imam Adiyana dan Fajriya Hakim </w:t>
       </w:r>
-      <w:proofErr w:type="gramStart"/>
-      <w:r>
-        <w:rPr>
-          <w:color w:val="000000"/>
-        </w:rPr>
-        <w:t>ISBN :</w:t>
-      </w:r>
-      <w:proofErr w:type="gramEnd"/>
-      <w:r>
-        <w:rPr>
-          <w:color w:val="000000"/>
-        </w:rPr>
-        <w:t xml:space="preserve"> 978.602.361.002.0</w:t>
+      <w:r>
+        <w:rPr>
+          <w:color w:val="000000"/>
+        </w:rPr>
+        <w:t>ISBN : 978.602.361.002.0</w:t>
       </w:r>
       <w:r>
         <w:rPr>
@@ -12072,21 +11866,7 @@
         <w:rPr>
           <w:color w:val="000000"/>
         </w:rPr>
-        <w:t xml:space="preserve">Penelitian oleh Loura Yasni, Imam Much Ibnu Subroto dan Sam Farisa Chaerul Haviana tahun 2018 dengan judul “Implementasi cosine similarity matching dalam penentuan dosen pembimbing tugas akhir”. Pada penelitian </w:t>
-      </w:r>
-      <w:proofErr w:type="gramStart"/>
-      <w:r>
-        <w:rPr>
-          <w:color w:val="000000"/>
-        </w:rPr>
-        <w:t>tersebut  menerapkan</w:t>
-      </w:r>
-      <w:proofErr w:type="gramEnd"/>
-      <w:r>
-        <w:rPr>
-          <w:color w:val="000000"/>
-        </w:rPr>
-        <w:t xml:space="preserve"> algoritma </w:t>
+        <w:t xml:space="preserve">Penelitian oleh Loura Yasni, Imam Much Ibnu Subroto dan Sam Farisa Chaerul Haviana tahun 2018 dengan judul “Implementasi cosine similarity matching dalam penentuan dosen pembimbing tugas akhir”. Pada penelitian tersebut  menerapkan algoritma </w:t>
       </w:r>
       <w:r>
         <w:rPr>
@@ -12139,54 +11919,41 @@
         <w:t xml:space="preserve"> </w:t>
       </w:r>
       <w:r>
-        <w:t xml:space="preserve">akan memnghitung tingkat kesamaan kedua query tersebut. </w:t>
+        <w:t>akan memnghitung tingkat kesamaan kedua query tersebut. Nilai kemiripan yang tertinggi akan</w:t>
+      </w:r>
+      <w:r>
+        <w:rPr>
+          <w:lang w:val="id-ID"/>
+        </w:rPr>
+        <w:t xml:space="preserve"> </w:t>
+      </w:r>
+      <w:r>
+        <w:t xml:space="preserve">dimunculkan sebagai dosen </w:t>
       </w:r>
       <w:r>
         <w:lastRenderedPageBreak/>
-        <w:t>Nilai kemiripan yang tertinggi akan</w:t>
-      </w:r>
-      <w:r>
-        <w:rPr>
+        <w:t>pembimbing yang direkomendasikan.</w:t>
+      </w:r>
+      <w:r>
+        <w:t xml:space="preserve"> </w:t>
+      </w:r>
+      <w:bookmarkStart w:id="0" w:name="_GoBack"/>
+      <w:bookmarkEnd w:id="0"/>
+      <w:r>
+        <w:rPr>
+          <w:color w:val="000000"/>
           <w:lang w:val="id-ID"/>
         </w:rPr>
-        <w:t xml:space="preserve"> </w:t>
-      </w:r>
-      <w:r>
-        <w:t>dimunculkan sebagai dosen pembimbing yang direkomendasikan.</w:t>
-      </w:r>
-    </w:p>
-    <w:p>
-      <w:pPr>
-        <w:ind w:left="786" w:firstLine="654"/>
-        <w:rPr>
+        <w:t xml:space="preserve">Pada penelitian kami akan meghitung nilai tingkat kesamaan antara fungsional setiap komisi dengan aspirasi yang di </w:t>
+      </w:r>
+      <w:r>
+        <w:rPr>
+          <w:i/>
+          <w:iCs/>
           <w:color w:val="000000"/>
           <w:lang w:val="id-ID"/>
         </w:rPr>
-      </w:pPr>
-      <w:r>
-        <w:rPr>
-          <w:color w:val="000000"/>
-          <w:lang w:val="id-ID"/>
-        </w:rPr>
-        <w:t xml:space="preserve">Pada penelitian kami akan meghitung nilai tingkat kesamaan antara fungsional setiap komisi dengan aspirasi yang di </w:t>
-      </w:r>
-      <w:r>
-        <w:rPr>
-          <w:i/>
-          <w:iCs/>
-          <w:color w:val="000000"/>
-          <w:lang w:val="id-ID"/>
-        </w:rPr>
-        <w:t>input</w:t>
-      </w:r>
-      <w:r>
-        <w:rPr>
-          <w:i/>
-          <w:iCs/>
-          <w:color w:val="000000"/>
-          <w:lang w:val="id-ID"/>
-        </w:rPr>
-        <w:t xml:space="preserve"> </w:t>
+        <w:t xml:space="preserve">input </w:t>
       </w:r>
       <w:r>
         <w:rPr>
@@ -18524,7 +18291,7 @@
 </file>
 
 <file path=customXml/itemProps1.xml><?xml version="1.0" encoding="utf-8"?>
-<ds:datastoreItem xmlns:ds="http://schemas.openxmlformats.org/officeDocument/2006/customXml" ds:itemID="{5D375F2D-6797-49BE-99B1-8A6CBACF3204}">
+<ds:datastoreItem xmlns:ds="http://schemas.openxmlformats.org/officeDocument/2006/customXml" ds:itemID="{17D48994-7B3F-4537-B400-BA7B27CFB984}">
   <ds:schemaRefs>
     <ds:schemaRef ds:uri="http://schemas.openxmlformats.org/officeDocument/2006/bibliography"/>
   </ds:schemaRefs>

</xml_diff>

<commit_message>
tambah ref json di bab 2
</commit_message>
<xml_diff>
--- a/BAB 2.docx
+++ b/BAB 2.docx
@@ -126,7 +126,15 @@
         </w:pict>
       </w:r>
       <w:r>
-        <w:t>Untuk lebih memperjelas kerangka berpikir yang akan disajikan, maka ak</w:t>
+        <w:t xml:space="preserve">Untuk lebih memperjelas kerangka berpikir yang </w:t>
+      </w:r>
+      <w:proofErr w:type="gramStart"/>
+      <w:r>
+        <w:t>akan</w:t>
+      </w:r>
+      <w:proofErr w:type="gramEnd"/>
+      <w:r>
+        <w:t xml:space="preserve"> disajikan, maka ak</w:t>
       </w:r>
       <w:r>
         <w:t>an digambarkan pada Gambar 2.1</w:t>
@@ -585,7 +593,21 @@
         <w:rPr>
           <w:bCs/>
         </w:rPr>
-        <w:t>plikasi adalah satu unit perangkat lunak yang sengaja dibuat untuk memenuhi kebutuhan akan berbagai aktivitas ataupun pekerjaan, seperti aktivitas pernia</w:t>
+        <w:t xml:space="preserve">plikasi adalah satu unit perangkat lunak yang sengaja dibuat untuk memenuhi kebutuhan </w:t>
+      </w:r>
+      <w:proofErr w:type="gramStart"/>
+      <w:r>
+        <w:rPr>
+          <w:bCs/>
+        </w:rPr>
+        <w:t>akan</w:t>
+      </w:r>
+      <w:proofErr w:type="gramEnd"/>
+      <w:r>
+        <w:rPr>
+          <w:bCs/>
+        </w:rPr>
+        <w:t xml:space="preserve"> berbagai aktivitas ataupun pekerjaan, seperti aktivitas pernia</w:t>
       </w:r>
       <w:r>
         <w:rPr>
@@ -825,7 +847,21 @@
         <w:rPr>
           <w:lang w:val="en-ID" w:eastAsia="id-ID"/>
         </w:rPr>
-        <w:t xml:space="preserve">Sedangkan menurut Clara Bridge (2011:7) : menyatakan bahwa text mining adalah bidang interdisipliner yang mengacu pada pencarian informasi, pertambangan data, pembelajaran mesin, statistic, dan komputasi linguistik. </w:t>
+        <w:t>Sedangkan menurut Clara Bridge (2011:7</w:t>
+      </w:r>
+      <w:proofErr w:type="gramStart"/>
+      <w:r>
+        <w:rPr>
+          <w:lang w:val="en-ID" w:eastAsia="id-ID"/>
+        </w:rPr>
+        <w:t>) :</w:t>
+      </w:r>
+      <w:proofErr w:type="gramEnd"/>
+      <w:r>
+        <w:rPr>
+          <w:lang w:val="en-ID" w:eastAsia="id-ID"/>
+        </w:rPr>
+        <w:t xml:space="preserve"> menyatakan bahwa text mining adalah bidang interdisipliner yang mengacu pada pencarian informasi, pertambangan data, pembelajaran mesin, statistic, dan komputasi linguistik. </w:t>
       </w:r>
     </w:p>
     <w:p>
@@ -1203,7 +1239,15 @@
         <w:t>Fahmi Arif Dewoputro, Imam Much Ibnu Subroto, Sam Farisa Chaerul Haviana</w:t>
       </w:r>
       <w:r>
-        <w:t xml:space="preserve"> (2016: 39) : “Cosine similarity adalah ukuran kesamaan yang lebih umum digunakan dalam information retrieval dan merupakan ukuran sudut antara vector gejala (titik (A)) dan (titik (B))”.</w:t>
+        <w:t xml:space="preserve"> (2016: 39</w:t>
+      </w:r>
+      <w:proofErr w:type="gramStart"/>
+      <w:r>
+        <w:t>) :</w:t>
+      </w:r>
+      <w:proofErr w:type="gramEnd"/>
+      <w:r>
+        <w:t xml:space="preserve"> “Cosine similarity adalah ukuran kesamaan yang lebih umum digunakan dalam information retrieval dan merupakan ukuran sudut antara vector gejala (titik (A)) dan (titik (B))”.</w:t>
       </w:r>
     </w:p>
     <w:p>
@@ -1362,8 +1406,13 @@
         <w:adjustRightInd w:val="0"/>
         <w:ind w:firstLine="426"/>
       </w:pPr>
-      <w:r>
-        <w:t xml:space="preserve">A . B = Vektor </w:t>
+      <w:proofErr w:type="gramStart"/>
+      <w:r>
+        <w:t>A .</w:t>
+      </w:r>
+      <w:proofErr w:type="gramEnd"/>
+      <w:r>
+        <w:t xml:space="preserve"> B = Vektor </w:t>
       </w:r>
       <w:r>
         <w:rPr>
@@ -1549,8 +1598,13 @@
         <w:adjustRightInd w:val="0"/>
       </w:pPr>
       <w:r>
-        <w:t>Maka dapat di rumuskan seperti berikut :</w:t>
-      </w:r>
+        <w:t xml:space="preserve">Maka dapat di rumuskan seperti </w:t>
+      </w:r>
+      <w:proofErr w:type="gramStart"/>
+      <w:r>
+        <w:t>berikut :</w:t>
+      </w:r>
+      <w:proofErr w:type="gramEnd"/>
     </w:p>
     <w:p>
       <w:pPr>
@@ -1829,7 +1883,15 @@
         <w:t>Cosine Similarity</w:t>
       </w:r>
       <w:r>
-        <w:t xml:space="preserve"> dapat diimplementasikan untuk menghitung nilai kemiripan antar kalimat dan menjadi salah satu teknik untuk mengukur kemiripan  teks yang  popular. Contoh penggunaan Cosine Similarity dalam menguji kemiripan dua buah kalimat adalah sebagai berikut:</w:t>
+        <w:t xml:space="preserve"> dapat diimplementasikan untuk menghitung nilai kemiripan antar kalimat dan menjadi salah satu teknik untuk mengukur </w:t>
+      </w:r>
+      <w:proofErr w:type="gramStart"/>
+      <w:r>
+        <w:t>kemiripan  teks</w:t>
+      </w:r>
+      <w:proofErr w:type="gramEnd"/>
+      <w:r>
+        <w:t xml:space="preserve"> yang  popular. Contoh penggunaan Cosine Similarity dalam menguji kemiripan dua buah kalimat adalah sebagai berikut:</w:t>
       </w:r>
     </w:p>
     <w:p>
@@ -1838,17 +1900,35 @@
       </w:pPr>
       <w:r>
         <w:lastRenderedPageBreak/>
-        <w:t>Diberikan dua buah kalimat yaitu kalimat A dan B, yaitu:</w:t>
+        <w:t xml:space="preserve">Diberikan dua buah kalimat yaitu kalimat </w:t>
+      </w:r>
+      <w:proofErr w:type="gramStart"/>
+      <w:r>
+        <w:t>A</w:t>
+      </w:r>
+      <w:proofErr w:type="gramEnd"/>
+      <w:r>
+        <w:t xml:space="preserve"> dan B, yaitu:</w:t>
       </w:r>
     </w:p>
     <w:p>
-      <w:r>
-        <w:t>A : Julie loves me more than Linda loves me</w:t>
+      <w:proofErr w:type="gramStart"/>
+      <w:r>
+        <w:t>A :</w:t>
+      </w:r>
+      <w:proofErr w:type="gramEnd"/>
+      <w:r>
+        <w:t xml:space="preserve"> Julie loves me more than Linda loves me</w:t>
       </w:r>
     </w:p>
     <w:p>
-      <w:r>
-        <w:t>B : Jane likes me more than Julie loves me</w:t>
+      <w:proofErr w:type="gramStart"/>
+      <w:r>
+        <w:t>B :</w:t>
+      </w:r>
+      <w:proofErr w:type="gramEnd"/>
+      <w:r>
+        <w:t xml:space="preserve"> Jane likes me more than Julie loves me</w:t>
       </w:r>
     </w:p>
     <w:p>
@@ -3714,6 +3794,20 @@
     </w:p>
     <w:p>
       <w:pPr>
+        <w:rPr>
+          <w:lang w:val="en-ID" w:eastAsia="id-ID"/>
+        </w:rPr>
+      </w:pPr>
+    </w:p>
+    <w:p>
+      <w:pPr>
+        <w:rPr>
+          <w:lang w:val="en-ID" w:eastAsia="id-ID"/>
+        </w:rPr>
+      </w:pPr>
+    </w:p>
+    <w:p>
+      <w:pPr>
         <w:numPr>
           <w:ilvl w:val="2"/>
           <w:numId w:val="35"/>
@@ -3730,6 +3824,7 @@
         <w:rPr>
           <w:b/>
         </w:rPr>
+        <w:lastRenderedPageBreak/>
         <w:t xml:space="preserve">Pengertian </w:t>
       </w:r>
       <w:r>
@@ -3767,7 +3862,6 @@
         <w:rPr>
           <w:lang w:val="en-ID" w:eastAsia="id-ID"/>
         </w:rPr>
-        <w:lastRenderedPageBreak/>
         <w:t>Betha</w:t>
       </w:r>
       <w:r>
@@ -3886,7 +3980,21 @@
         <w:rPr>
           <w:lang w:val="en-ID" w:eastAsia="id-ID"/>
         </w:rPr>
-        <w:t>. Ia juga bisa digunakan untuk menghasilkan gambar GIF, atau bahkan sumber gambar GIF yang dinamis.</w:t>
+        <w:t xml:space="preserve">. </w:t>
+      </w:r>
+      <w:proofErr w:type="gramStart"/>
+      <w:r>
+        <w:rPr>
+          <w:lang w:val="en-ID" w:eastAsia="id-ID"/>
+        </w:rPr>
+        <w:t>Ia</w:t>
+      </w:r>
+      <w:proofErr w:type="gramEnd"/>
+      <w:r>
+        <w:rPr>
+          <w:lang w:val="en-ID" w:eastAsia="id-ID"/>
+        </w:rPr>
+        <w:t xml:space="preserve"> juga bisa digunakan untuk menghasilkan gambar GIF, atau bahkan sumber gambar GIF yang dinamis.</w:t>
       </w:r>
     </w:p>
     <w:p>
@@ -4470,13 +4578,27 @@
         <w:rPr>
           <w:lang w:val="en-ID" w:eastAsia="id-ID"/>
         </w:rPr>
-        <w:t xml:space="preserve">mempunyai tugas yang sama yaitu menerjemahkan informasi yang diterima dari </w:t>
-      </w:r>
-      <w:r>
-        <w:rPr>
-          <w:i/>
+        <w:t xml:space="preserve">mempunyai tugas yang </w:t>
+      </w:r>
+      <w:proofErr w:type="gramStart"/>
+      <w:r>
+        <w:rPr>
           <w:lang w:val="en-ID" w:eastAsia="id-ID"/>
         </w:rPr>
+        <w:t>sama</w:t>
+      </w:r>
+      <w:proofErr w:type="gramEnd"/>
+      <w:r>
+        <w:rPr>
+          <w:lang w:val="en-ID" w:eastAsia="id-ID"/>
+        </w:rPr>
+        <w:t xml:space="preserve"> yaitu menerjemahkan informasi yang diterima dari </w:t>
+      </w:r>
+      <w:r>
+        <w:rPr>
+          <w:i/>
+          <w:lang w:val="en-ID" w:eastAsia="id-ID"/>
+        </w:rPr>
         <w:t>server web</w:t>
       </w:r>
       <w:r>
@@ -4522,7 +4644,21 @@
         <w:rPr>
           <w:lang w:val="en-ID" w:eastAsia="id-ID"/>
         </w:rPr>
-        <w:t xml:space="preserve"> harus bisa mengenali berbagai macam data yang akan diterimanya, dan selanjutnya harus tahu cara untuk menampilkannya dengan benar. Teks harus ditampilkan sebagai teks dan gambar harus ditampilkan sebagai gambar.</w:t>
+        <w:t xml:space="preserve"> harus bisa mengenali berbagai macam data yang </w:t>
+      </w:r>
+      <w:proofErr w:type="gramStart"/>
+      <w:r>
+        <w:rPr>
+          <w:lang w:val="en-ID" w:eastAsia="id-ID"/>
+        </w:rPr>
+        <w:t>akan</w:t>
+      </w:r>
+      <w:proofErr w:type="gramEnd"/>
+      <w:r>
+        <w:rPr>
+          <w:lang w:val="en-ID" w:eastAsia="id-ID"/>
+        </w:rPr>
+        <w:t xml:space="preserve"> diterimanya, dan selanjutnya harus tahu cara untuk menampilkannya dengan benar. Teks harus ditampilkan sebagai teks dan gambar harus ditampilkan sebagai gambar.</w:t>
       </w:r>
     </w:p>
     <w:p>
@@ -4690,7 +4826,21 @@
         <w:rPr>
           <w:lang w:val="en-ID" w:eastAsia="id-ID"/>
         </w:rPr>
-        <w:t xml:space="preserve"> yang sama secara berbeda.</w:t>
+        <w:t xml:space="preserve"> yang </w:t>
+      </w:r>
+      <w:proofErr w:type="gramStart"/>
+      <w:r>
+        <w:rPr>
+          <w:lang w:val="en-ID" w:eastAsia="id-ID"/>
+        </w:rPr>
+        <w:t>sama</w:t>
+      </w:r>
+      <w:proofErr w:type="gramEnd"/>
+      <w:r>
+        <w:rPr>
+          <w:lang w:val="en-ID" w:eastAsia="id-ID"/>
+        </w:rPr>
+        <w:t xml:space="preserve"> secara berbeda.</w:t>
       </w:r>
     </w:p>
     <w:p>
@@ -4727,7 +4877,15 @@
         <w:t>Menurut Nugroho (2013</w:t>
       </w:r>
       <w:r>
-        <w:t xml:space="preserve">:6), ”UML </w:t>
+        <w:t>:6)</w:t>
+      </w:r>
+      <w:proofErr w:type="gramStart"/>
+      <w:r>
+        <w:t>, ”</w:t>
+      </w:r>
+      <w:proofErr w:type="gramEnd"/>
+      <w:r>
+        <w:t xml:space="preserve">UML </w:t>
       </w:r>
       <w:r>
         <w:rPr>
@@ -4791,7 +4949,15 @@
         <w:t>software</w:t>
       </w:r>
       <w:r>
-        <w:t xml:space="preserve"> yang dapat menyampaikan bagaimana membuat dan membentuk model-model, tetapi tidak menyampaikan apa dan kapan model yang seharusnya dibuat yang merupakan salah satu proses implementasi pengembangan </w:t>
+        <w:t xml:space="preserve"> yang dapat menyampaikan bagaimana membuat dan membentuk model-model, tetapi tidak menyampaikan </w:t>
+      </w:r>
+      <w:proofErr w:type="gramStart"/>
+      <w:r>
+        <w:t>apa</w:t>
+      </w:r>
+      <w:proofErr w:type="gramEnd"/>
+      <w:r>
+        <w:t xml:space="preserve"> dan kapan model yang seharusnya dibuat yang merupakan salah satu proses implementasi pengembangan </w:t>
       </w:r>
       <w:r>
         <w:rPr>
@@ -4890,7 +5056,21 @@
         <w:rPr>
           <w:color w:val="000000"/>
         </w:rPr>
-        <w:t>. Masing-masing diagram UML mempresentasikan berbagai sudut pandang terhadap sistem dan mendefinisikan apa yang dikerjakan oleh sistem bukan bagaimana cara sistem bekerja.</w:t>
+        <w:t xml:space="preserve">. Masing-masing diagram UML mempresentasikan berbagai sudut pandang terhadap sistem dan mendefinisikan </w:t>
+      </w:r>
+      <w:proofErr w:type="gramStart"/>
+      <w:r>
+        <w:rPr>
+          <w:color w:val="000000"/>
+        </w:rPr>
+        <w:t>apa</w:t>
+      </w:r>
+      <w:proofErr w:type="gramEnd"/>
+      <w:r>
+        <w:rPr>
+          <w:color w:val="000000"/>
+        </w:rPr>
+        <w:t xml:space="preserve"> yang dikerjakan oleh sistem bukan bagaimana cara sistem bekerja.</w:t>
       </w:r>
     </w:p>
     <w:p>
@@ -4913,8 +5093,16 @@
         <w:rPr>
           <w:color w:val="000000"/>
         </w:rPr>
-        <w:t>) sembilan diagram UML tersebut dibagi menjadi tiga kelompok berdasarkan fungsinya yaitu :</w:t>
-      </w:r>
+        <w:t xml:space="preserve">) sembilan diagram UML tersebut dibagi menjadi tiga kelompok berdasarkan fungsinya </w:t>
+      </w:r>
+      <w:proofErr w:type="gramStart"/>
+      <w:r>
+        <w:rPr>
+          <w:color w:val="000000"/>
+        </w:rPr>
+        <w:t>yaitu :</w:t>
+      </w:r>
+      <w:proofErr w:type="gramEnd"/>
     </w:p>
     <w:p>
       <w:pPr>
@@ -5006,13 +5194,23 @@
         </w:rPr>
         <w:t xml:space="preserve">, </w:t>
       </w:r>
+      <w:proofErr w:type="gramStart"/>
       <w:r>
         <w:rPr>
           <w:rStyle w:val="ft28"/>
           <w:i/>
           <w:color w:val="000000"/>
         </w:rPr>
-        <w:t>state diagram</w:t>
+        <w:t>state</w:t>
+      </w:r>
+      <w:proofErr w:type="gramEnd"/>
+      <w:r>
+        <w:rPr>
+          <w:rStyle w:val="ft28"/>
+          <w:i/>
+          <w:color w:val="000000"/>
+        </w:rPr>
+        <w:t xml:space="preserve"> diagram</w:t>
       </w:r>
       <w:r>
         <w:rPr>
@@ -5135,8 +5333,13 @@
         </w:rPr>
       </w:pPr>
       <w:r>
-        <w:t>Berikut penjelasan beberapa diagram diantaranya :</w:t>
-      </w:r>
+        <w:t xml:space="preserve">Berikut penjelasan beberapa diagram </w:t>
+      </w:r>
+      <w:proofErr w:type="gramStart"/>
+      <w:r>
+        <w:t>diantaranya :</w:t>
+      </w:r>
+      <w:proofErr w:type="gramEnd"/>
     </w:p>
     <w:p>
       <w:pPr>
@@ -5272,7 +5475,15 @@
         <w:t>use  case</w:t>
       </w:r>
       <w:r>
-        <w:t xml:space="preserve">  adalah  nama  didefinisikan  sesimpel mungkin  dan  dapat  dipahami.  Ada  dua  hal  utama  pada   </w:t>
+        <w:t xml:space="preserve">  adalah  nama  didefinisikan  sesimpel mungkin  dan  dapat  dipahami.  </w:t>
+      </w:r>
+      <w:proofErr w:type="gramStart"/>
+      <w:r>
+        <w:t>Ada  dua</w:t>
+      </w:r>
+      <w:proofErr w:type="gramEnd"/>
+      <w:r>
+        <w:t xml:space="preserve">  hal  utama  pada   </w:t>
       </w:r>
       <w:r>
         <w:rPr>
@@ -5811,8 +6022,13 @@
               <w:spacing w:line="240" w:lineRule="auto"/>
             </w:pPr>
             <w:r>
-              <w:t>Hubungan dimana perubahan yang terjadi pada suatu elemen  mandiri</w:t>
-            </w:r>
+              <w:t xml:space="preserve">Hubungan dimana perubahan yang terjadi pada suatu </w:t>
+            </w:r>
+            <w:proofErr w:type="gramStart"/>
+            <w:r>
+              <w:t>elemen  mandiri</w:t>
+            </w:r>
+            <w:proofErr w:type="gramEnd"/>
             <w:r>
               <w:rPr>
                 <w:i/>
@@ -8151,6 +8367,7 @@
       </w:tr>
     </w:tbl>
     <w:p>
+      <w:proofErr w:type="gramStart"/>
       <w:r>
         <w:t>Sumber :</w:t>
       </w:r>
@@ -8158,7 +8375,14 @@
         <w:rPr>
           <w:iCs/>
         </w:rPr>
-        <w:t>Martin Fowler</w:t>
+        <w:t>Martin</w:t>
+      </w:r>
+      <w:proofErr w:type="gramEnd"/>
+      <w:r>
+        <w:rPr>
+          <w:iCs/>
+        </w:rPr>
+        <w:t xml:space="preserve"> Fowler</w:t>
       </w:r>
       <w:r>
         <w:rPr>
@@ -8657,10 +8881,10 @@
                   <v:path o:extrusionok="f" gradientshapeok="t" o:connecttype="rect"/>
                   <o:lock v:ext="edit" aspectratio="t"/>
                 </v:shapetype>
-                <v:shape id="_x0000_i1025" type="#_x0000_t75" style="width:75.75pt;height:26.25pt" o:ole="">
+                <v:shape id="_x0000_i1025" type="#_x0000_t75" style="width:75pt;height:25.5pt" o:ole="">
                   <v:imagedata r:id="rId23" o:title=""/>
                 </v:shape>
-                <o:OLEObject Type="Embed" ProgID="PBrush" ShapeID="_x0000_i1025" DrawAspect="Content" ObjectID="_1642594881" r:id="rId24"/>
+                <o:OLEObject Type="Embed" ProgID="PBrush" ShapeID="_x0000_i1025" DrawAspect="Content" ObjectID="_1643142066" r:id="rId24"/>
               </w:object>
             </w:r>
           </w:p>
@@ -8856,6 +9080,7 @@
       </w:tr>
     </w:tbl>
     <w:p>
+      <w:proofErr w:type="gramStart"/>
       <w:r>
         <w:t>Sumber :</w:t>
       </w:r>
@@ -8863,7 +9088,14 @@
         <w:rPr>
           <w:iCs/>
         </w:rPr>
-        <w:t>Martin Fowler</w:t>
+        <w:t>Martin</w:t>
+      </w:r>
+      <w:proofErr w:type="gramEnd"/>
+      <w:r>
+        <w:rPr>
+          <w:iCs/>
+        </w:rPr>
+        <w:t xml:space="preserve"> Fowler</w:t>
       </w:r>
       <w:r>
         <w:rPr>
@@ -8923,7 +9155,15 @@
         <w:t>diagram</w:t>
       </w:r>
       <w:r>
-        <w:t xml:space="preserve"> menggambarkan struktur sistem dari segi pendefinisian kelas-kelas  yang akan dibuat untuk membangun sistem”. Kelas memiliki apa yang disebut atribut dan metode atau operasi.</w:t>
+        <w:t xml:space="preserve"> menggambarkan struktur sistem dari segi pendefinisian kelas-</w:t>
+      </w:r>
+      <w:proofErr w:type="gramStart"/>
+      <w:r>
+        <w:t>kelas  yang</w:t>
+      </w:r>
+      <w:proofErr w:type="gramEnd"/>
+      <w:r>
+        <w:t xml:space="preserve"> akan dibuat untuk membangun sistem”. Kelas memiliki apa yang disebut atribut dan metode atau operasi.</w:t>
       </w:r>
       <w:r>
         <w:t>”</w:t>
@@ -8965,7 +9205,11 @@
         <w:t>encapsulate</w:t>
       </w:r>
       <w:r>
-        <w:t>) informasi (baca</w:t>
+        <w:t>) informasi (</w:t>
+      </w:r>
+      <w:proofErr w:type="gramStart"/>
+      <w:r>
+        <w:t>baca</w:t>
       </w:r>
       <w:r>
         <w:rPr>
@@ -8976,6 +9220,7 @@
       <w:r>
         <w:t>:</w:t>
       </w:r>
+      <w:proofErr w:type="gramEnd"/>
       <w:r>
         <w:rPr>
           <w:lang w:val="id-ID"/>
@@ -8983,7 +9228,15 @@
         <w:t xml:space="preserve"> </w:t>
       </w:r>
       <w:r>
-        <w:t xml:space="preserve">atribut) dan perilaku (baca : operasi) dalam dirinya. Dalam pengembangan sistem tradisional, kita mengadakan pendekatan dengan cara memisahkan informasi-informasi pada sisi basisdata dan perilaku yang mengaksesnya di sisi aplikasi pemasup/pengakses. Simbol untuk </w:t>
+        <w:t xml:space="preserve">atribut) dan perilaku (baca : operasi) dalam dirinya. Dalam pengembangan sistem tradisional, kita mengadakan pendekatan dengan </w:t>
+      </w:r>
+      <w:proofErr w:type="gramStart"/>
+      <w:r>
+        <w:t>cara</w:t>
+      </w:r>
+      <w:proofErr w:type="gramEnd"/>
+      <w:r>
+        <w:t xml:space="preserve"> memisahkan informasi-informasi pada sisi basisdata dan perilaku yang mengaksesnya di sisi aplikasi pemasup/pengakses. Simbol untuk </w:t>
       </w:r>
       <w:r>
         <w:rPr>
@@ -10230,6 +10483,7 @@
           <w:color w:val="000000"/>
         </w:rPr>
       </w:pPr>
+      <w:proofErr w:type="gramStart"/>
       <w:r>
         <w:t>Sumber :</w:t>
       </w:r>
@@ -10239,6 +10493,7 @@
         </w:rPr>
         <w:t>Munawar</w:t>
       </w:r>
+      <w:proofErr w:type="gramEnd"/>
       <w:r>
         <w:rPr>
           <w:i/>
@@ -10593,7 +10848,11 @@
         <w:t>input</w:t>
       </w:r>
       <w:r>
-        <w:t xml:space="preserve"> yang diberikan dan  </w:t>
+        <w:t xml:space="preserve"> yang diberikan </w:t>
+      </w:r>
+      <w:proofErr w:type="gramStart"/>
+      <w:r>
+        <w:t xml:space="preserve">dan  </w:t>
       </w:r>
       <w:r>
         <w:rPr>
@@ -10601,6 +10860,7 @@
         </w:rPr>
         <w:t>requirement</w:t>
       </w:r>
+      <w:proofErr w:type="gramEnd"/>
       <w:r>
         <w:t>, mudah untuk mengetahui adanya kesalahan dan kekeliruan pada suatu sistem.</w:t>
       </w:r>
@@ -10731,7 +10991,15 @@
         <w:t xml:space="preserve"> </w:t>
       </w:r>
       <w:r>
-        <w:t>Budiarjo dalam Baskoro (2005;30) menyebutkan DPRD adalah lembaga</w:t>
+        <w:t>Budiarjo dalam Baskoro (2005</w:t>
+      </w:r>
+      <w:proofErr w:type="gramStart"/>
+      <w:r>
+        <w:t>;30</w:t>
+      </w:r>
+      <w:proofErr w:type="gramEnd"/>
+      <w:r>
+        <w:t>) menyebutkan DPRD adalah lembaga</w:t>
       </w:r>
       <w:r>
         <w:rPr>
@@ -10805,7 +11073,15 @@
         <w:ind w:firstLine="426"/>
       </w:pPr>
       <w:r>
-        <w:t>Dalam sekretariat DPRD Kota makassar dibentuk salah satu sub bagian yaitu Hubungan Masyarakat (Humas). Lembaga DPRD Kota Makassar telah lama berdiri dan Humas DPRD Kota Makassar terbentuk menjadi satu sub bagian pada tahun 2000</w:t>
+        <w:t xml:space="preserve">Dalam sekretariat DPRD Kota </w:t>
+      </w:r>
+      <w:proofErr w:type="gramStart"/>
+      <w:r>
+        <w:t>makassar</w:t>
+      </w:r>
+      <w:proofErr w:type="gramEnd"/>
+      <w:r>
+        <w:t xml:space="preserve"> dibentuk salah satu sub bagian yaitu Hubungan Masyarakat (Humas). Lembaga DPRD Kota Makassar telah lama berdiri dan Humas DPRD Kota Makassar terbentuk menjadi satu sub bagian pada tahun 2000</w:t>
       </w:r>
       <w:r>
         <w:rPr>
@@ -10831,7 +11107,15 @@
         <w:t xml:space="preserve"> </w:t>
       </w:r>
       <w:r>
-        <w:t>anggota DPRD untuk melakukan reses dan mempublikasi kegiatan antara lain dokumentasi, mengkliping koran yang memuat segala berita yang berhubungan</w:t>
+        <w:t xml:space="preserve">anggota DPRD untuk melakukan reses dan mempublikasi kegiatan antara lain dokumentasi, mengkliping </w:t>
+      </w:r>
+      <w:proofErr w:type="gramStart"/>
+      <w:r>
+        <w:t>koran</w:t>
+      </w:r>
+      <w:proofErr w:type="gramEnd"/>
+      <w:r>
+        <w:t xml:space="preserve"> yang memuat segala berita yang berhubungan</w:t>
       </w:r>
       <w:r>
         <w:rPr>
@@ -10883,6 +11167,7 @@
       <w:r>
         <w:t xml:space="preserve">) dan dapat dijalankan pada berbagai </w:t>
       </w:r>
+      <w:proofErr w:type="gramStart"/>
       <w:r>
         <w:rPr>
           <w:i/>
@@ -10893,7 +11178,14 @@
         <w:rPr>
           <w:i/>
         </w:rPr>
-        <w:t>sin  Virtual Java</w:t>
+        <w:t>sin  Virtual</w:t>
+      </w:r>
+      <w:proofErr w:type="gramEnd"/>
+      <w:r>
+        <w:rPr>
+          <w:i/>
+        </w:rPr>
+        <w:t xml:space="preserve"> Java</w:t>
       </w:r>
       <w:r>
         <w:t xml:space="preserve"> (JVM). Java bersifat umum/ non-spesifik (</w:t>
@@ -11026,7 +11318,15 @@
         <w:t>service registry</w:t>
       </w:r>
       <w:r>
-        <w:t xml:space="preserve"> bersifat optional, teknologi </w:t>
+        <w:t xml:space="preserve"> bersifat optional, </w:t>
+      </w:r>
+      <w:proofErr w:type="gramStart"/>
+      <w:r>
+        <w:t>teknologi</w:t>
+      </w:r>
+      <w:proofErr w:type="gramEnd"/>
+      <w:r>
+        <w:t xml:space="preserve"> </w:t>
       </w:r>
       <w:r>
         <w:rPr>
@@ -11071,7 +11371,15 @@
         <w:t>Simple Oboject Acces Protocol</w:t>
       </w:r>
       <w:r>
-        <w:t>) merupakan protokol untuk saling bertukar pesan antar aplikasi. Spesifikasi format pesan tersebut didefinisikan seperti amplop berbasis XML yang dikirim beserta aturan-aturan atau cara untuk menerjemahkan representasi data dari XML.</w:t>
+        <w:t xml:space="preserve">) merupakan protokol untuk saling bertukar pesan antar aplikasi. Spesifikasi format pesan tersebut didefinisikan seperti amplop berbasis XML yang dikirim beserta aturan-aturan atau </w:t>
+      </w:r>
+      <w:proofErr w:type="gramStart"/>
+      <w:r>
+        <w:t>cara</w:t>
+      </w:r>
+      <w:proofErr w:type="gramEnd"/>
+      <w:r>
+        <w:t xml:space="preserve"> untuk menerjemahkan representasi data dari XML.</w:t>
       </w:r>
     </w:p>
     <w:p>
@@ -11203,17 +11511,140 @@
           <w:numId w:val="14"/>
         </w:numPr>
         <w:ind w:hanging="862"/>
-      </w:pPr>
-      <w:r>
         <w:rPr>
           <w:b/>
         </w:rPr>
-        <w:t>Android</w:t>
+      </w:pPr>
+      <w:r>
+        <w:rPr>
+          <w:b/>
+        </w:rPr>
+        <w:t>JSON</w:t>
       </w:r>
     </w:p>
     <w:p>
       <w:pPr>
         <w:pStyle w:val="ListParagraph"/>
+        <w:ind w:left="0" w:firstLine="862"/>
+      </w:pPr>
+      <w:r>
+        <w:t>JSON</w:t>
+      </w:r>
+      <w:r>
+        <w:rPr>
+          <w:b/>
+        </w:rPr>
+        <w:t xml:space="preserve"> </w:t>
+      </w:r>
+      <w:r>
+        <w:t>(</w:t>
+      </w:r>
+      <w:r>
+        <w:rPr>
+          <w:i/>
+        </w:rPr>
+        <w:t>Javascript Object Notation</w:t>
+      </w:r>
+      <w:r>
+        <w:t>) merupakan format yang ringan untuk memasukkan data ke dalam sebuah variabel. Sangat mudah dimengerti dan diimplementasikan oleh manusia, dan mudah juga untuk computer dalam melakukan parsingnya. JSON dibangun dalam dua struktur:</w:t>
+      </w:r>
+    </w:p>
+    <w:p>
+      <w:pPr>
+        <w:pStyle w:val="ListParagraph"/>
+        <w:numPr>
+          <w:ilvl w:val="0"/>
+          <w:numId w:val="40"/>
+        </w:numPr>
+        <w:ind w:left="993"/>
+      </w:pPr>
+      <w:r>
+        <w:lastRenderedPageBreak/>
+        <w:t xml:space="preserve">Beberapa pasangan dari nama/nilai. Dalam beberapa pemrograman biasa disebut dengan istilah </w:t>
+      </w:r>
+      <w:r>
+        <w:rPr>
+          <w:i/>
+        </w:rPr>
+        <w:t>object, record, struct</w:t>
+      </w:r>
+      <w:r>
+        <w:t xml:space="preserve">, tabel hash, </w:t>
+      </w:r>
+      <w:r>
+        <w:rPr>
+          <w:i/>
+        </w:rPr>
+        <w:t>key list</w:t>
+      </w:r>
+      <w:r>
+        <w:t xml:space="preserve">, atau </w:t>
+      </w:r>
+      <w:r>
+        <w:rPr>
+          <w:i/>
+        </w:rPr>
+        <w:t>associative array.</w:t>
+      </w:r>
+    </w:p>
+    <w:p>
+      <w:pPr>
+        <w:pStyle w:val="ListParagraph"/>
+        <w:numPr>
+          <w:ilvl w:val="0"/>
+          <w:numId w:val="40"/>
+        </w:numPr>
+        <w:ind w:left="993"/>
+        <w:rPr>
+          <w:i/>
+        </w:rPr>
+      </w:pPr>
+      <w:r>
+        <w:t xml:space="preserve">Nilai-nilai yang tersusun secara ordered list. Biasa disebut dengan </w:t>
+      </w:r>
+      <w:r>
+        <w:rPr>
+          <w:i/>
+        </w:rPr>
+        <w:t>array,</w:t>
+      </w:r>
+      <w:r>
+        <w:rPr>
+          <w:i/>
+        </w:rPr>
+        <w:t xml:space="preserve"> vector, list, </w:t>
+      </w:r>
+      <w:r>
+        <w:t>atau daftar dalam bahasa pemrograman.</w:t>
+      </w:r>
+    </w:p>
+    <w:p>
+      <w:pPr>
+        <w:ind w:firstLine="633"/>
+      </w:pPr>
+      <w:r>
+        <w:t>JSON adalah struktur data yang universal, dalam artian bisa digunakan dalam berbagai bahasa pemrograman. Hamper semua bahasa pemrograman mendukung penuh JSON dalam berbagai format. Hal ini memungkinkan format data yang dapat dipertukarkan menggunakan bahasa pemrograman juga menggunakan dasar dari struktur JSON.</w:t>
+      </w:r>
+    </w:p>
+    <w:p>
+      <w:pPr>
+        <w:pStyle w:val="ListParagraph"/>
+        <w:numPr>
+          <w:ilvl w:val="2"/>
+          <w:numId w:val="14"/>
+        </w:numPr>
+        <w:ind w:hanging="862"/>
+      </w:pPr>
+      <w:r>
+        <w:rPr>
+          <w:b/>
+        </w:rPr>
+        <w:t>Android</w:t>
+      </w:r>
+    </w:p>
+    <w:p>
+      <w:pPr>
+        <w:pStyle w:val="ListParagraph"/>
         <w:ind w:left="0" w:firstLine="426"/>
       </w:pPr>
       <w:r>
@@ -11262,11 +11693,7 @@
         <w:t xml:space="preserve">platform mobile </w:t>
       </w:r>
       <w:r>
-        <w:t xml:space="preserve">yang memberikan pengembangan untuk melakukan </w:t>
-      </w:r>
-      <w:r>
-        <w:lastRenderedPageBreak/>
-        <w:t xml:space="preserve">pengembangan sesuai dengan yang diharapkannya. Sistem operasi yang mendasari Android dilisensikan dibawah GNU, </w:t>
+        <w:t xml:space="preserve">yang memberikan pengembangan untuk melakukan pengembangan sesuai dengan yang diharapkannya. Sistem operasi yang mendasari Android dilisensikan dibawah GNU, </w:t>
       </w:r>
       <w:r>
         <w:rPr>
@@ -11317,7 +11744,17 @@
           <w:b/>
           <w:color w:val="000000"/>
         </w:rPr>
-        <w:t>Penelitian Terkait</w:t>
+        <w:lastRenderedPageBreak/>
+        <w:t>Penelitian</w:t>
+      </w:r>
+      <w:bookmarkStart w:id="0" w:name="_GoBack"/>
+      <w:bookmarkEnd w:id="0"/>
+      <w:r>
+        <w:rPr>
+          <w:b/>
+          <w:color w:val="000000"/>
+        </w:rPr>
+        <w:t xml:space="preserve"> Terkait</w:t>
       </w:r>
     </w:p>
     <w:p>
@@ -11332,8 +11769,16 @@
         <w:rPr>
           <w:color w:val="000000"/>
         </w:rPr>
-        <w:t>Berikut daftar penelitian terkait yang kami lakukan diantaranya :</w:t>
-      </w:r>
+        <w:t xml:space="preserve">Berikut daftar penelitian terkait yang kami lakukan </w:t>
+      </w:r>
+      <w:proofErr w:type="gramStart"/>
+      <w:r>
+        <w:rPr>
+          <w:color w:val="000000"/>
+        </w:rPr>
+        <w:t>diantaranya :</w:t>
+      </w:r>
+      <w:proofErr w:type="gramEnd"/>
     </w:p>
     <w:p>
       <w:pPr>
@@ -11362,7 +11807,21 @@
         <w:rPr>
           <w:color w:val="000000"/>
         </w:rPr>
-        <w:t xml:space="preserve"> tahun 2013  dengan judul “Perancangan Aplikasi Online ‘JOGJA PEDULI’ Berbasis Mobile untuk Penjaringan Aspirasi Publik Terhadap Infrastruktur Sarana dan Prasarana Jalan Dalam Perkotaaan Daerah Istimewa Yogyakarta”. Pada penelitian ini peneliti menyajikan usulan sistem dari pemerintah untuk masyarakat mencari informasi sarana prasarana serta memberikan kritik untuk meningkatkan layanan serta mempercepat informasi kerusakan sarana dan prasarana sehingga bisa menjadwalkan perbaikan layanan pemerintah.</w:t>
+        <w:t xml:space="preserve"> tahun </w:t>
+      </w:r>
+      <w:proofErr w:type="gramStart"/>
+      <w:r>
+        <w:rPr>
+          <w:color w:val="000000"/>
+        </w:rPr>
+        <w:t>2013  dengan</w:t>
+      </w:r>
+      <w:proofErr w:type="gramEnd"/>
+      <w:r>
+        <w:rPr>
+          <w:color w:val="000000"/>
+        </w:rPr>
+        <w:t xml:space="preserve"> judul “Perancangan Aplikasi Online ‘JOGJA PEDULI’ Berbasis Mobile untuk Penjaringan Aspirasi Publik Terhadap Infrastruktur Sarana dan Prasarana Jalan Dalam Perkotaaan Daerah Istimewa Yogyakarta”. Pada penelitian ini peneliti menyajikan usulan sistem dari pemerintah untuk masyarakat mencari informasi sarana prasarana serta memberikan kritik untuk meningkatkan layanan serta mempercepat informasi kerusakan sarana dan prasarana sehingga bisa menjadwalkan perbaikan layanan pemerintah.</w:t>
       </w:r>
     </w:p>
     <w:p>
@@ -11377,7 +11836,35 @@
         <w:rPr>
           <w:color w:val="000000"/>
         </w:rPr>
-        <w:t>Perbedaan penelitian diatas  dengan penelitian kami yaitu, pada penelitian tersebut hanya menampung aspirasi publik pada bidang infrastruktur jalan di kota Yogyakarta. Sedangkan penelitian yang kami lakukan menampung semua aspirasi publik dari semua bidang yang nantinya akan di kalsifikasikan menggunakan imp</w:t>
+        <w:t xml:space="preserve">Perbedaan penelitian </w:t>
+      </w:r>
+      <w:proofErr w:type="gramStart"/>
+      <w:r>
+        <w:rPr>
+          <w:color w:val="000000"/>
+        </w:rPr>
+        <w:t>diatas  dengan</w:t>
+      </w:r>
+      <w:proofErr w:type="gramEnd"/>
+      <w:r>
+        <w:rPr>
+          <w:color w:val="000000"/>
+        </w:rPr>
+        <w:t xml:space="preserve"> penelitian kami yaitu, pada penelitian tersebut hanya menampung aspirasi publik pada bidang infrastruktur jalan di kota Yogyakarta. Sedangkan penelitian yang kami lakukan menampung semua aspirasi publik dari semua bidang yang nantinya </w:t>
+      </w:r>
+      <w:proofErr w:type="gramStart"/>
+      <w:r>
+        <w:rPr>
+          <w:color w:val="000000"/>
+        </w:rPr>
+        <w:t>akan</w:t>
+      </w:r>
+      <w:proofErr w:type="gramEnd"/>
+      <w:r>
+        <w:rPr>
+          <w:color w:val="000000"/>
+        </w:rPr>
+        <w:t xml:space="preserve"> di kalsifikasikan menggunakan imp</w:t>
       </w:r>
       <w:r>
         <w:rPr>
@@ -11428,39 +11915,53 @@
         <w:rPr>
           <w:color w:val="000000"/>
         </w:rPr>
+        <w:t xml:space="preserve">Penelitian oleh Imam Adiyana dan Fajriya Hakim </w:t>
+      </w:r>
+      <w:proofErr w:type="gramStart"/>
+      <w:r>
+        <w:rPr>
+          <w:color w:val="000000"/>
+        </w:rPr>
+        <w:t>ISBN :</w:t>
+      </w:r>
+      <w:proofErr w:type="gramEnd"/>
+      <w:r>
+        <w:rPr>
+          <w:color w:val="000000"/>
+        </w:rPr>
+        <w:t xml:space="preserve"> 978.602.361.002.0</w:t>
+      </w:r>
+      <w:r>
+        <w:rPr>
+          <w:color w:val="000000"/>
+        </w:rPr>
+        <w:t xml:space="preserve"> </w:t>
+      </w:r>
+      <w:r>
+        <w:rPr>
+          <w:color w:val="000000"/>
+        </w:rPr>
+        <w:t xml:space="preserve">tahun 2015 dengan judul “Implementasi </w:t>
+      </w:r>
+      <w:r>
+        <w:rPr>
+          <w:i/>
+          <w:color w:val="000000"/>
+        </w:rPr>
+        <w:t>Text Mining</w:t>
+      </w:r>
+      <w:r>
+        <w:rPr>
+          <w:color w:val="000000"/>
+        </w:rPr>
+        <w:t xml:space="preserve"> pada Mesin Pencarian Twitter Untuk Menganalisis Topik-topik Terkait ‘KPK dan JOKOWI’ “. Pada penelitian ini peneliti membahas mengenai penerapan metode text mining untuk data tweet terkait topic KPK dan topic Jokowi, dimana didapatkan beberapa informasi yang bermanfaat </w:t>
+      </w:r>
+      <w:r>
+        <w:rPr>
+          <w:color w:val="000000"/>
+        </w:rPr>
         <w:lastRenderedPageBreak/>
-        <w:t xml:space="preserve">Penelitian oleh Imam Adiyana dan Fajriya Hakim </w:t>
-      </w:r>
-      <w:r>
-        <w:rPr>
-          <w:color w:val="000000"/>
-        </w:rPr>
-        <w:t>ISBN : 978.602.361.002.0</w:t>
-      </w:r>
-      <w:r>
-        <w:rPr>
-          <w:color w:val="000000"/>
-        </w:rPr>
-        <w:t xml:space="preserve"> </w:t>
-      </w:r>
-      <w:r>
-        <w:rPr>
-          <w:color w:val="000000"/>
-        </w:rPr>
-        <w:t xml:space="preserve">tahun 2015 dengan judul “Implementasi </w:t>
-      </w:r>
-      <w:r>
-        <w:rPr>
-          <w:i/>
-          <w:color w:val="000000"/>
-        </w:rPr>
-        <w:t>Text Mining</w:t>
-      </w:r>
-      <w:r>
-        <w:rPr>
-          <w:color w:val="000000"/>
-        </w:rPr>
-        <w:t xml:space="preserve"> pada Mesin Pencarian Twitter Untuk Menganalisis Topik-topik Terkait ‘KPK dan JOKOWI’ “. Pada penelitian ini peneliti membahas mengenai penerapan metode text mining untuk data tweet terkait topic KPK dan topic Jokowi, dimana didapatkan beberapa informasi yang bermanfaat seperti keseringan penggunaan kata-kata menurut aturan asosiasi yang menyertai kata KPK adalah kata Polri dan Lapor, serta kata Jokowi adalah kata Widodo, menghadiri, izin, pintu, satu, investor, urus, presiden, nilai, aktif, bahaya, maneuver, menang, mulai, relawan, dan sejumlah. Dalam penelitian ini juga membahas kesamaan topic utama yang membahas mengenai topic KPK dan Jokowi pada tweet yaitu topic utama KPK dan Polri. Perbedaan dengan penelitian yang kami lakukan yaitu pada penelitian ini hanya menggunakan algoritma Text Mining sedangkan pada penelitian kami menggunakan 2 algoritma yaitu </w:t>
+        <w:t xml:space="preserve">seperti keseringan penggunaan kata-kata menurut aturan asosiasi yang menyertai kata KPK adalah kata Polri dan Lapor, serta kata Jokowi adalah kata Widodo, menghadiri, izin, pintu, satu, investor, urus, presiden, nilai, aktif, bahaya, maneuver, menang, mulai, relawan, dan sejumlah. Dalam penelitian ini juga membahas kesamaan topic utama yang membahas mengenai topic KPK dan Jokowi pada tweet yaitu topic utama KPK dan Polri. Perbedaan dengan penelitian yang kami lakukan yaitu pada penelitian ini hanya menggunakan algoritma Text Mining sedangkan pada penelitian kami menggunakan 2 algoritma yaitu </w:t>
       </w:r>
       <w:r>
         <w:rPr>
@@ -11522,46 +12023,60 @@
         <w:rPr>
           <w:color w:val="000000"/>
         </w:rPr>
-        <w:t xml:space="preserve">Vol. 2, No. 2 tahun 2018 dengan judul “Klasifikasi Teks Pengaduan Pada Sambat Online Menggunakan Metode N-Gram dan Neighbor Weighted K-Nearest Neighbor (NW-KNN)”. Pada penelitian ini peneliti membahas tentang penerapan metode NW-KNN pada website SAMBAT online yang disedikan oleh Dinas Komunikasi dan Informatika </w:t>
+        <w:t xml:space="preserve">Vol. 2, No. 2 tahun 2018 dengan judul “Klasifikasi Teks Pengaduan Pada Sambat Online Menggunakan Metode N-Gram dan Neighbor Weighted K-Nearest Neighbor (NW-KNN)”. Pada penelitian ini peneliti membahas tentang penerapan metode NW-KNN pada website SAMBAT online yang disedikan oleh Dinas Komunikasi dan Informatika Kota Malang (Diskominfo Malang). Hasil pengujian yang didapatkan dalam penelitian ini menjukkan bahwa penggunaan metode NW-KNN dengan nilai tetangga </w:t>
+      </w:r>
+      <w:r>
+        <w:rPr>
+          <w:i/>
+          <w:color w:val="000000"/>
+        </w:rPr>
+        <w:t>k =</w:t>
+      </w:r>
+      <w:r>
+        <w:rPr>
+          <w:color w:val="000000"/>
+        </w:rPr>
+        <w:t xml:space="preserve"> 3 dan Metode N-Gram dengan Unigram memiliki nilai </w:t>
+      </w:r>
+      <w:r>
+        <w:rPr>
+          <w:i/>
+          <w:color w:val="000000"/>
+        </w:rPr>
+        <w:t xml:space="preserve">f-measure </w:t>
+      </w:r>
+      <w:r>
+        <w:rPr>
+          <w:color w:val="000000"/>
+        </w:rPr>
+        <w:t>tertinggi sebesar 75.25%.</w:t>
+      </w:r>
+      <w:r>
+        <w:rPr>
+          <w:color w:val="000000"/>
+        </w:rPr>
+        <w:t xml:space="preserve"> </w:t>
+      </w:r>
+      <w:proofErr w:type="gramStart"/>
+      <w:r>
+        <w:rPr>
+          <w:color w:val="000000"/>
+        </w:rPr>
+        <w:t>perbedaan</w:t>
+      </w:r>
+      <w:proofErr w:type="gramEnd"/>
+      <w:r>
+        <w:rPr>
+          <w:color w:val="000000"/>
+        </w:rPr>
+        <w:t xml:space="preserve"> pada penelitian kami yaitu pada penelitian ini menggukan banyak metode dan beberapa metode tidak memiliki pengaruh terhadap hasil klasifikasi. </w:t>
       </w:r>
       <w:r>
         <w:rPr>
           <w:color w:val="000000"/>
         </w:rPr>
         <w:lastRenderedPageBreak/>
-        <w:t xml:space="preserve">Kota Malang (Diskominfo Malang). Hasil pengujian yang didapatkan dalam penelitian ini menjukkan bahwa penggunaan metode NW-KNN dengan nilai tetangga </w:t>
-      </w:r>
-      <w:r>
-        <w:rPr>
-          <w:i/>
-          <w:color w:val="000000"/>
-        </w:rPr>
-        <w:t>k =</w:t>
-      </w:r>
-      <w:r>
-        <w:rPr>
-          <w:color w:val="000000"/>
-        </w:rPr>
-        <w:t xml:space="preserve"> 3 dan Metode N-Gram dengan Unigram memiliki nilai </w:t>
-      </w:r>
-      <w:r>
-        <w:rPr>
-          <w:i/>
-          <w:color w:val="000000"/>
-        </w:rPr>
-        <w:t xml:space="preserve">f-measure </w:t>
-      </w:r>
-      <w:r>
-        <w:rPr>
-          <w:color w:val="000000"/>
-        </w:rPr>
-        <w:t>tertinggi sebesar 75.25%.</w:t>
-      </w:r>
-      <w:r>
-        <w:rPr>
-          <w:color w:val="000000"/>
-        </w:rPr>
-        <w:t xml:space="preserve"> perbedaan pada penelitian kami yaitu pada penelitian ini menggukan banyak metode dan beberapa metode tidak memiliki pengaruh terhadap hasil klasifikasi. Sedangkan pada penelitian kami menggunakan 2 metode yang masing masing memiliki pengaruh dalam pengklasifikasian aspirasi publik.</w:t>
+        <w:t>Sedangkan pada penelitian kami menggunakan 2 metode yang masing masing memiliki pengaruh dalam pengklasifikasian aspirasi publik.</w:t>
       </w:r>
     </w:p>
     <w:p>
@@ -11762,53 +12277,67 @@
         <w:rPr>
           <w:color w:val="000000"/>
         </w:rPr>
-        <w:t xml:space="preserve"> Pada penelitian ini peneliti menggunakan </w:t>
+        <w:t xml:space="preserve"> Pada penelitian ini peneliti menggunakan metode </w:t>
+      </w:r>
+      <w:r>
+        <w:rPr>
+          <w:i/>
+          <w:color w:val="000000"/>
+        </w:rPr>
+        <w:t>Text Mining</w:t>
+      </w:r>
+      <w:r>
+        <w:rPr>
+          <w:color w:val="000000"/>
+        </w:rPr>
+        <w:t xml:space="preserve"> untuk menganalisis data tekstual yang berupa opini atau keluhan dengan mengklasifikasikannya menjadi beberapa kelas kemudian data set setiap kelas </w:t>
+      </w:r>
+      <w:proofErr w:type="gramStart"/>
+      <w:r>
+        <w:rPr>
+          <w:color w:val="000000"/>
+        </w:rPr>
+        <w:t>akan</w:t>
+      </w:r>
+      <w:proofErr w:type="gramEnd"/>
+      <w:r>
+        <w:rPr>
+          <w:color w:val="000000"/>
+        </w:rPr>
+        <w:t xml:space="preserve"> dikelompokkan lagi menja</w:t>
+      </w:r>
+      <w:r>
+        <w:rPr>
+          <w:color w:val="000000"/>
+          <w:lang w:val="id-ID"/>
+        </w:rPr>
+        <w:t>d</w:t>
+      </w:r>
+      <w:r>
+        <w:rPr>
+          <w:color w:val="000000"/>
+        </w:rPr>
+        <w:t>i beberapa topik khusus (</w:t>
+      </w:r>
+      <w:r>
+        <w:rPr>
+          <w:i/>
+          <w:color w:val="000000"/>
+        </w:rPr>
+        <w:t>cluster</w:t>
+      </w:r>
+      <w:r>
+        <w:rPr>
+          <w:color w:val="000000"/>
+        </w:rPr>
+        <w:t xml:space="preserve">). Hasil penelitian menunjukkan bahwa laporan terkait kemiskinan memiliki jumlah terbanyak dengan topic mayoritas yang dibahas adalah mengenai beberapa jenis bantuan social KPS (Kartu </w:t>
       </w:r>
       <w:r>
         <w:rPr>
           <w:color w:val="000000"/>
         </w:rPr>
         <w:lastRenderedPageBreak/>
-        <w:t xml:space="preserve">metode </w:t>
-      </w:r>
-      <w:r>
-        <w:rPr>
-          <w:i/>
-          <w:color w:val="000000"/>
-        </w:rPr>
-        <w:t>Text Mining</w:t>
-      </w:r>
-      <w:r>
-        <w:rPr>
-          <w:color w:val="000000"/>
-        </w:rPr>
-        <w:t xml:space="preserve"> untuk menganalisis data tekstual yang berupa opini atau keluhan dengan mengklasifikasikannya menjadi beberapa kelas kemudian data set setiap kelas akan dikelompokkan lagi menja</w:t>
-      </w:r>
-      <w:r>
-        <w:rPr>
-          <w:color w:val="000000"/>
-          <w:lang w:val="id-ID"/>
-        </w:rPr>
-        <w:t>d</w:t>
-      </w:r>
-      <w:r>
-        <w:rPr>
-          <w:color w:val="000000"/>
-        </w:rPr>
-        <w:t>i beberapa topik khusus (</w:t>
-      </w:r>
-      <w:r>
-        <w:rPr>
-          <w:i/>
-          <w:color w:val="000000"/>
-        </w:rPr>
-        <w:t>cluster</w:t>
-      </w:r>
-      <w:r>
-        <w:rPr>
-          <w:color w:val="000000"/>
-        </w:rPr>
-        <w:t>). Hasil penelitian menunjukkan bahwa laporan terkait kemiskinan memiliki jumlah terbanyak dengan topic mayoritas yang dibahas adalah mengenai beberapa jenis bantuan social KPS (Kartu Perlindungan Sosial) dan BLSM (Bantuan Lansung Sementara Masyarakat) yang tidak didistribusikan dengan baik atau tidak tepat sasaran.</w:t>
+        <w:t>Perlindungan Sosial) dan BLSM (Bantuan Lansung Sementara Masyarakat) yang tidak didistribusikan dengan baik atau tidak tepat sasaran.</w:t>
       </w:r>
     </w:p>
     <w:p>
@@ -11866,7 +12395,21 @@
         <w:rPr>
           <w:color w:val="000000"/>
         </w:rPr>
-        <w:t xml:space="preserve">Penelitian oleh Loura Yasni, Imam Much Ibnu Subroto dan Sam Farisa Chaerul Haviana tahun 2018 dengan judul “Implementasi cosine similarity matching dalam penentuan dosen pembimbing tugas akhir”. Pada penelitian tersebut  menerapkan algoritma </w:t>
+        <w:t xml:space="preserve">Penelitian oleh Loura Yasni, Imam Much Ibnu Subroto dan Sam Farisa Chaerul Haviana tahun 2018 dengan judul “Implementasi cosine similarity matching dalam penentuan dosen pembimbing tugas akhir”. Pada penelitian </w:t>
+      </w:r>
+      <w:proofErr w:type="gramStart"/>
+      <w:r>
+        <w:rPr>
+          <w:color w:val="000000"/>
+        </w:rPr>
+        <w:t>tersebut  menerapkan</w:t>
+      </w:r>
+      <w:proofErr w:type="gramEnd"/>
+      <w:r>
+        <w:rPr>
+          <w:color w:val="000000"/>
+        </w:rPr>
+        <w:t xml:space="preserve"> algoritma </w:t>
       </w:r>
       <w:r>
         <w:rPr>
@@ -11918,9 +12461,19 @@
         </w:rPr>
         <w:t xml:space="preserve"> </w:t>
       </w:r>
-      <w:r>
-        <w:t>akan memnghitung tingkat kesamaan kedua query tersebut. Nilai kemiripan yang tertinggi akan</w:t>
-      </w:r>
+      <w:proofErr w:type="gramStart"/>
+      <w:r>
+        <w:t>akan</w:t>
+      </w:r>
+      <w:proofErr w:type="gramEnd"/>
+      <w:r>
+        <w:t xml:space="preserve"> memnghitung tingkat kesamaan kedua query tersebut. Nilai kemiripan yang tertinggi </w:t>
+      </w:r>
+      <w:proofErr w:type="gramStart"/>
+      <w:r>
+        <w:t>akan</w:t>
+      </w:r>
+      <w:proofErr w:type="gramEnd"/>
       <w:r>
         <w:rPr>
           <w:lang w:val="id-ID"/>
@@ -11928,17 +12481,11 @@
         <w:t xml:space="preserve"> </w:t>
       </w:r>
       <w:r>
-        <w:t xml:space="preserve">dimunculkan sebagai dosen </w:t>
-      </w:r>
-      <w:r>
-        <w:lastRenderedPageBreak/>
-        <w:t>pembimbing yang direkomendasikan.</w:t>
+        <w:t>dimunculkan sebagai dosen pembimbing yang direkomendasikan.</w:t>
       </w:r>
       <w:r>
         <w:t xml:space="preserve"> </w:t>
       </w:r>
-      <w:bookmarkStart w:id="0" w:name="_GoBack"/>
-      <w:bookmarkEnd w:id="0"/>
       <w:r>
         <w:rPr>
           <w:color w:val="000000"/>
@@ -11969,7 +12516,7 @@
       <w:footerReference w:type="first" r:id="rId42"/>
       <w:pgSz w:w="11907" w:h="16840" w:code="9"/>
       <w:pgMar w:top="2268" w:right="1701" w:bottom="1701" w:left="2268" w:header="720" w:footer="720" w:gutter="0"/>
-      <w:pgNumType w:start="6"/>
+      <w:pgNumType w:start="7"/>
       <w:cols w:space="720"/>
       <w:titlePg/>
       <w:docGrid w:linePitch="360"/>
@@ -12066,16 +12613,16 @@
       <w:rPr>
         <w:sz w:val="22"/>
         <w:szCs w:val="22"/>
-        <w:lang w:val="id-ID"/>
+        <w:lang w:val="en-ID"/>
       </w:rPr>
     </w:pPr>
     <w:r>
       <w:rPr>
         <w:sz w:val="22"/>
         <w:szCs w:val="22"/>
-        <w:lang w:val="id-ID"/>
+        <w:lang w:val="en-ID"/>
       </w:rPr>
-      <w:t>6</w:t>
+      <w:t>7</w:t>
     </w:r>
   </w:p>
   <w:p>
@@ -13888,6 +14435,95 @@
     </w:lvl>
   </w:abstractNum>
   <w:abstractNum w:abstractNumId="18">
+    <w:nsid w:val="1BB11C51"/>
+    <w:multiLevelType w:val="hybridMultilevel"/>
+    <w:tmpl w:val="30EC2ED6"/>
+    <w:lvl w:ilvl="0" w:tplc="3BF69D68">
+      <w:start w:val="1"/>
+      <w:numFmt w:val="decimal"/>
+      <w:lvlText w:val="%1."/>
+      <w:lvlJc w:val="left"/>
+      <w:pPr>
+        <w:ind w:left="1222" w:hanging="360"/>
+      </w:pPr>
+      <w:rPr>
+        <w:rFonts w:hint="default"/>
+      </w:rPr>
+    </w:lvl>
+    <w:lvl w:ilvl="1" w:tplc="04090019" w:tentative="1">
+      <w:start w:val="1"/>
+      <w:numFmt w:val="lowerLetter"/>
+      <w:lvlText w:val="%2."/>
+      <w:lvlJc w:val="left"/>
+      <w:pPr>
+        <w:ind w:left="1942" w:hanging="360"/>
+      </w:pPr>
+    </w:lvl>
+    <w:lvl w:ilvl="2" w:tplc="0409001B" w:tentative="1">
+      <w:start w:val="1"/>
+      <w:numFmt w:val="lowerRoman"/>
+      <w:lvlText w:val="%3."/>
+      <w:lvlJc w:val="right"/>
+      <w:pPr>
+        <w:ind w:left="2662" w:hanging="180"/>
+      </w:pPr>
+    </w:lvl>
+    <w:lvl w:ilvl="3" w:tplc="0409000F" w:tentative="1">
+      <w:start w:val="1"/>
+      <w:numFmt w:val="decimal"/>
+      <w:lvlText w:val="%4."/>
+      <w:lvlJc w:val="left"/>
+      <w:pPr>
+        <w:ind w:left="3382" w:hanging="360"/>
+      </w:pPr>
+    </w:lvl>
+    <w:lvl w:ilvl="4" w:tplc="04090019" w:tentative="1">
+      <w:start w:val="1"/>
+      <w:numFmt w:val="lowerLetter"/>
+      <w:lvlText w:val="%5."/>
+      <w:lvlJc w:val="left"/>
+      <w:pPr>
+        <w:ind w:left="4102" w:hanging="360"/>
+      </w:pPr>
+    </w:lvl>
+    <w:lvl w:ilvl="5" w:tplc="0409001B" w:tentative="1">
+      <w:start w:val="1"/>
+      <w:numFmt w:val="lowerRoman"/>
+      <w:lvlText w:val="%6."/>
+      <w:lvlJc w:val="right"/>
+      <w:pPr>
+        <w:ind w:left="4822" w:hanging="180"/>
+      </w:pPr>
+    </w:lvl>
+    <w:lvl w:ilvl="6" w:tplc="0409000F" w:tentative="1">
+      <w:start w:val="1"/>
+      <w:numFmt w:val="decimal"/>
+      <w:lvlText w:val="%7."/>
+      <w:lvlJc w:val="left"/>
+      <w:pPr>
+        <w:ind w:left="5542" w:hanging="360"/>
+      </w:pPr>
+    </w:lvl>
+    <w:lvl w:ilvl="7" w:tplc="04090019" w:tentative="1">
+      <w:start w:val="1"/>
+      <w:numFmt w:val="lowerLetter"/>
+      <w:lvlText w:val="%8."/>
+      <w:lvlJc w:val="left"/>
+      <w:pPr>
+        <w:ind w:left="6262" w:hanging="360"/>
+      </w:pPr>
+    </w:lvl>
+    <w:lvl w:ilvl="8" w:tplc="0409001B" w:tentative="1">
+      <w:start w:val="1"/>
+      <w:numFmt w:val="lowerRoman"/>
+      <w:lvlText w:val="%9."/>
+      <w:lvlJc w:val="right"/>
+      <w:pPr>
+        <w:ind w:left="6982" w:hanging="180"/>
+      </w:pPr>
+    </w:lvl>
+  </w:abstractNum>
+  <w:abstractNum w:abstractNumId="19">
     <w:nsid w:val="238C6C08"/>
     <w:multiLevelType w:val="hybridMultilevel"/>
     <w:tmpl w:val="BC42A482"/>
@@ -13977,7 +14613,7 @@
       </w:pPr>
     </w:lvl>
   </w:abstractNum>
-  <w:abstractNum w:abstractNumId="19">
+  <w:abstractNum w:abstractNumId="20">
     <w:nsid w:val="26B64D2A"/>
     <w:multiLevelType w:val="hybridMultilevel"/>
     <w:tmpl w:val="51104394"/>
@@ -14066,7 +14702,7 @@
       </w:pPr>
     </w:lvl>
   </w:abstractNum>
-  <w:abstractNum w:abstractNumId="20">
+  <w:abstractNum w:abstractNumId="21">
     <w:nsid w:val="291967E6"/>
     <w:multiLevelType w:val="hybridMultilevel"/>
     <w:tmpl w:val="F3605ABE"/>
@@ -14155,7 +14791,7 @@
       </w:pPr>
     </w:lvl>
   </w:abstractNum>
-  <w:abstractNum w:abstractNumId="21">
+  <w:abstractNum w:abstractNumId="22">
     <w:nsid w:val="2DCC2542"/>
     <w:multiLevelType w:val="hybridMultilevel"/>
     <w:tmpl w:val="A18E48A6"/>
@@ -14244,7 +14880,7 @@
       </w:pPr>
     </w:lvl>
   </w:abstractNum>
-  <w:abstractNum w:abstractNumId="22">
+  <w:abstractNum w:abstractNumId="23">
     <w:nsid w:val="329F2BA5"/>
     <w:multiLevelType w:val="multilevel"/>
     <w:tmpl w:val="FEE2BCC8"/>
@@ -14361,7 +14997,7 @@
       </w:rPr>
     </w:lvl>
   </w:abstractNum>
-  <w:abstractNum w:abstractNumId="23">
+  <w:abstractNum w:abstractNumId="24">
     <w:nsid w:val="341A134E"/>
     <w:multiLevelType w:val="multilevel"/>
     <w:tmpl w:val="5FD62BBA"/>
@@ -14476,7 +15112,7 @@
       </w:rPr>
     </w:lvl>
   </w:abstractNum>
-  <w:abstractNum w:abstractNumId="24">
+  <w:abstractNum w:abstractNumId="25">
     <w:nsid w:val="378D4B8B"/>
     <w:multiLevelType w:val="hybridMultilevel"/>
     <w:tmpl w:val="EA9E5846"/>
@@ -14565,7 +15201,7 @@
       </w:pPr>
     </w:lvl>
   </w:abstractNum>
-  <w:abstractNum w:abstractNumId="25">
+  <w:abstractNum w:abstractNumId="26">
     <w:nsid w:val="37F56FE2"/>
     <w:multiLevelType w:val="hybridMultilevel"/>
     <w:tmpl w:val="08C498D2"/>
@@ -14654,7 +15290,7 @@
       </w:pPr>
     </w:lvl>
   </w:abstractNum>
-  <w:abstractNum w:abstractNumId="26">
+  <w:abstractNum w:abstractNumId="27">
     <w:nsid w:val="3A94732E"/>
     <w:multiLevelType w:val="hybridMultilevel"/>
     <w:tmpl w:val="F8AA1804"/>
@@ -14764,7 +15400,7 @@
       </w:pPr>
     </w:lvl>
   </w:abstractNum>
-  <w:abstractNum w:abstractNumId="27">
+  <w:abstractNum w:abstractNumId="28">
     <w:nsid w:val="3F776F6A"/>
     <w:multiLevelType w:val="multilevel"/>
     <w:tmpl w:val="FEE2BCC8"/>
@@ -14881,7 +15517,7 @@
       </w:rPr>
     </w:lvl>
   </w:abstractNum>
-  <w:abstractNum w:abstractNumId="28">
+  <w:abstractNum w:abstractNumId="29">
     <w:nsid w:val="40B93388"/>
     <w:multiLevelType w:val="hybridMultilevel"/>
     <w:tmpl w:val="623AA6C6"/>
@@ -14973,7 +15609,7 @@
       </w:pPr>
     </w:lvl>
   </w:abstractNum>
-  <w:abstractNum w:abstractNumId="29">
+  <w:abstractNum w:abstractNumId="30">
     <w:nsid w:val="41424BEE"/>
     <w:multiLevelType w:val="hybridMultilevel"/>
     <w:tmpl w:val="FBFC9A54"/>
@@ -15086,7 +15722,7 @@
       </w:pPr>
     </w:lvl>
   </w:abstractNum>
-  <w:abstractNum w:abstractNumId="30">
+  <w:abstractNum w:abstractNumId="31">
     <w:nsid w:val="4AC940C7"/>
     <w:multiLevelType w:val="multilevel"/>
     <w:tmpl w:val="2DA8D320"/>
@@ -15204,7 +15840,7 @@
       </w:rPr>
     </w:lvl>
   </w:abstractNum>
-  <w:abstractNum w:abstractNumId="31">
+  <w:abstractNum w:abstractNumId="32">
     <w:nsid w:val="50B1655F"/>
     <w:multiLevelType w:val="hybridMultilevel"/>
     <w:tmpl w:val="641634A6"/>
@@ -15293,7 +15929,7 @@
       </w:pPr>
     </w:lvl>
   </w:abstractNum>
-  <w:abstractNum w:abstractNumId="32">
+  <w:abstractNum w:abstractNumId="33">
     <w:nsid w:val="51057703"/>
     <w:multiLevelType w:val="hybridMultilevel"/>
     <w:tmpl w:val="C09805FE"/>
@@ -15403,7 +16039,7 @@
       </w:pPr>
     </w:lvl>
   </w:abstractNum>
-  <w:abstractNum w:abstractNumId="33">
+  <w:abstractNum w:abstractNumId="34">
     <w:nsid w:val="5A04094D"/>
     <w:multiLevelType w:val="hybridMultilevel"/>
     <w:tmpl w:val="1A9882A6"/>
@@ -15492,7 +16128,7 @@
       </w:pPr>
     </w:lvl>
   </w:abstractNum>
-  <w:abstractNum w:abstractNumId="34">
+  <w:abstractNum w:abstractNumId="35">
     <w:nsid w:val="5E645A17"/>
     <w:multiLevelType w:val="hybridMultilevel"/>
     <w:tmpl w:val="2EF60140"/>
@@ -15581,7 +16217,7 @@
       </w:pPr>
     </w:lvl>
   </w:abstractNum>
-  <w:abstractNum w:abstractNumId="35">
+  <w:abstractNum w:abstractNumId="36">
     <w:nsid w:val="629D6F94"/>
     <w:multiLevelType w:val="multilevel"/>
     <w:tmpl w:val="3B602286"/>
@@ -15699,7 +16335,7 @@
       </w:rPr>
     </w:lvl>
   </w:abstractNum>
-  <w:abstractNum w:abstractNumId="36">
+  <w:abstractNum w:abstractNumId="37">
     <w:nsid w:val="640C6B17"/>
     <w:multiLevelType w:val="hybridMultilevel"/>
     <w:tmpl w:val="F4562678"/>
@@ -15785,7 +16421,7 @@
       </w:pPr>
     </w:lvl>
   </w:abstractNum>
-  <w:abstractNum w:abstractNumId="37">
+  <w:abstractNum w:abstractNumId="38">
     <w:nsid w:val="67D93153"/>
     <w:multiLevelType w:val="hybridMultilevel"/>
     <w:tmpl w:val="2408CEA2"/>
@@ -15874,7 +16510,7 @@
       </w:pPr>
     </w:lvl>
   </w:abstractNum>
-  <w:abstractNum w:abstractNumId="38">
+  <w:abstractNum w:abstractNumId="39">
     <w:nsid w:val="68F2672D"/>
     <w:multiLevelType w:val="hybridMultilevel"/>
     <w:tmpl w:val="CF1AC140"/>
@@ -15984,7 +16620,7 @@
       </w:pPr>
     </w:lvl>
   </w:abstractNum>
-  <w:abstractNum w:abstractNumId="39">
+  <w:abstractNum w:abstractNumId="40">
     <w:nsid w:val="6DBC19E9"/>
     <w:multiLevelType w:val="multilevel"/>
     <w:tmpl w:val="178E261C"/>
@@ -16098,7 +16734,7 @@
       </w:rPr>
     </w:lvl>
   </w:abstractNum>
-  <w:abstractNum w:abstractNumId="40">
+  <w:abstractNum w:abstractNumId="41">
     <w:nsid w:val="70E71A2F"/>
     <w:multiLevelType w:val="hybridMultilevel"/>
     <w:tmpl w:val="87428BF0"/>
@@ -16208,7 +16844,7 @@
       </w:pPr>
     </w:lvl>
   </w:abstractNum>
-  <w:abstractNum w:abstractNumId="41">
+  <w:abstractNum w:abstractNumId="42">
     <w:nsid w:val="7A630DFE"/>
     <w:multiLevelType w:val="multilevel"/>
     <w:tmpl w:val="FD5ECA3A"/>
@@ -16322,7 +16958,7 @@
       </w:rPr>
     </w:lvl>
   </w:abstractNum>
-  <w:abstractNum w:abstractNumId="42">
+  <w:abstractNum w:abstractNumId="43">
     <w:nsid w:val="7B0A706D"/>
     <w:multiLevelType w:val="hybridMultilevel"/>
     <w:tmpl w:val="9202E332"/>
@@ -16408,7 +17044,7 @@
       </w:pPr>
     </w:lvl>
   </w:abstractNum>
-  <w:abstractNum w:abstractNumId="43">
+  <w:abstractNum w:abstractNumId="44">
     <w:nsid w:val="7C6E616D"/>
     <w:multiLevelType w:val="hybridMultilevel"/>
     <w:tmpl w:val="1578F3D2"/>
@@ -16497,7 +17133,7 @@
       </w:pPr>
     </w:lvl>
   </w:abstractNum>
-  <w:abstractNum w:abstractNumId="44">
+  <w:abstractNum w:abstractNumId="45">
     <w:nsid w:val="7F801EE4"/>
     <w:multiLevelType w:val="hybridMultilevel"/>
     <w:tmpl w:val="93E409D0"/>
@@ -16611,19 +17247,19 @@
     </w:lvl>
   </w:abstractNum>
   <w:num w:numId="1">
-    <w:abstractNumId w:val="37"/>
+    <w:abstractNumId w:val="38"/>
   </w:num>
   <w:num w:numId="2">
-    <w:abstractNumId w:val="30"/>
+    <w:abstractNumId w:val="31"/>
   </w:num>
   <w:num w:numId="3">
-    <w:abstractNumId w:val="34"/>
+    <w:abstractNumId w:val="35"/>
   </w:num>
   <w:num w:numId="4">
     <w:abstractNumId w:val="6"/>
   </w:num>
   <w:num w:numId="5">
-    <w:abstractNumId w:val="29"/>
+    <w:abstractNumId w:val="30"/>
     <w:lvlOverride w:ilvl="0">
       <w:startOverride w:val="1"/>
     </w:lvlOverride>
@@ -16653,7 +17289,7 @@
     </w:lvlOverride>
   </w:num>
   <w:num w:numId="6">
-    <w:abstractNumId w:val="35"/>
+    <w:abstractNumId w:val="36"/>
     <w:lvlOverride w:ilvl="0">
       <w:startOverride w:val="1"/>
     </w:lvlOverride>
@@ -16683,7 +17319,7 @@
     </w:lvlOverride>
   </w:num>
   <w:num w:numId="7">
-    <w:abstractNumId w:val="32"/>
+    <w:abstractNumId w:val="33"/>
     <w:lvlOverride w:ilvl="0">
       <w:startOverride w:val="1"/>
     </w:lvlOverride>
@@ -16713,7 +17349,7 @@
     </w:lvlOverride>
   </w:num>
   <w:num w:numId="8">
-    <w:abstractNumId w:val="40"/>
+    <w:abstractNumId w:val="41"/>
     <w:lvlOverride w:ilvl="0">
       <w:startOverride w:val="1"/>
     </w:lvlOverride>
@@ -16743,7 +17379,7 @@
     </w:lvlOverride>
   </w:num>
   <w:num w:numId="9">
-    <w:abstractNumId w:val="38"/>
+    <w:abstractNumId w:val="39"/>
     <w:lvlOverride w:ilvl="0">
       <w:startOverride w:val="2"/>
     </w:lvlOverride>
@@ -16803,7 +17439,7 @@
     </w:lvlOverride>
   </w:num>
   <w:num w:numId="11">
-    <w:abstractNumId w:val="26"/>
+    <w:abstractNumId w:val="27"/>
     <w:lvlOverride w:ilvl="0">
       <w:startOverride w:val="1"/>
     </w:lvlOverride>
@@ -16869,13 +17505,13 @@
     <w:abstractNumId w:val="12"/>
   </w:num>
   <w:num w:numId="15">
-    <w:abstractNumId w:val="28"/>
+    <w:abstractNumId w:val="29"/>
   </w:num>
   <w:num w:numId="16">
-    <w:abstractNumId w:val="33"/>
+    <w:abstractNumId w:val="34"/>
   </w:num>
   <w:num w:numId="17">
-    <w:abstractNumId w:val="44"/>
+    <w:abstractNumId w:val="45"/>
   </w:num>
   <w:num w:numId="18">
     <w:abstractNumId w:val="16"/>
@@ -16887,22 +17523,22 @@
     <w:abstractNumId w:val="7"/>
   </w:num>
   <w:num w:numId="21">
-    <w:abstractNumId w:val="21"/>
+    <w:abstractNumId w:val="22"/>
   </w:num>
   <w:num w:numId="22">
-    <w:abstractNumId w:val="20"/>
+    <w:abstractNumId w:val="21"/>
   </w:num>
   <w:num w:numId="23">
     <w:abstractNumId w:val="17"/>
   </w:num>
   <w:num w:numId="24">
+    <w:abstractNumId w:val="24"/>
+  </w:num>
+  <w:num w:numId="25">
     <w:abstractNumId w:val="23"/>
   </w:num>
-  <w:num w:numId="25">
-    <w:abstractNumId w:val="22"/>
-  </w:num>
   <w:num w:numId="26">
-    <w:abstractNumId w:val="27"/>
+    <w:abstractNumId w:val="28"/>
   </w:num>
   <w:num w:numId="27">
     <w:abstractNumId w:val="14"/>
@@ -16911,37 +17547,40 @@
     <w:abstractNumId w:val="13"/>
   </w:num>
   <w:num w:numId="29">
-    <w:abstractNumId w:val="36"/>
+    <w:abstractNumId w:val="37"/>
   </w:num>
   <w:num w:numId="30">
-    <w:abstractNumId w:val="43"/>
+    <w:abstractNumId w:val="44"/>
   </w:num>
   <w:num w:numId="31">
-    <w:abstractNumId w:val="18"/>
+    <w:abstractNumId w:val="19"/>
   </w:num>
   <w:num w:numId="32">
-    <w:abstractNumId w:val="25"/>
+    <w:abstractNumId w:val="26"/>
   </w:num>
   <w:num w:numId="33">
-    <w:abstractNumId w:val="41"/>
+    <w:abstractNumId w:val="42"/>
   </w:num>
   <w:num w:numId="34">
     <w:abstractNumId w:val="9"/>
   </w:num>
   <w:num w:numId="35">
-    <w:abstractNumId w:val="39"/>
+    <w:abstractNumId w:val="40"/>
   </w:num>
   <w:num w:numId="36">
-    <w:abstractNumId w:val="42"/>
+    <w:abstractNumId w:val="43"/>
   </w:num>
   <w:num w:numId="37">
-    <w:abstractNumId w:val="19"/>
+    <w:abstractNumId w:val="20"/>
   </w:num>
   <w:num w:numId="38">
-    <w:abstractNumId w:val="24"/>
+    <w:abstractNumId w:val="25"/>
   </w:num>
   <w:num w:numId="39">
-    <w:abstractNumId w:val="31"/>
+    <w:abstractNumId w:val="32"/>
+  </w:num>
+  <w:num w:numId="40">
+    <w:abstractNumId w:val="18"/>
   </w:num>
   <w:numIdMacAtCleanup w:val="21"/>
 </w:numbering>
@@ -18291,7 +18930,7 @@
 </file>
 
 <file path=customXml/itemProps1.xml><?xml version="1.0" encoding="utf-8"?>
-<ds:datastoreItem xmlns:ds="http://schemas.openxmlformats.org/officeDocument/2006/customXml" ds:itemID="{17D48994-7B3F-4537-B400-BA7B27CFB984}">
+<ds:datastoreItem xmlns:ds="http://schemas.openxmlformats.org/officeDocument/2006/customXml" ds:itemID="{2CA1541B-94F3-4461-8709-5FD44918BF66}">
   <ds:schemaRefs>
     <ds:schemaRef ds:uri="http://schemas.openxmlformats.org/officeDocument/2006/bibliography"/>
   </ds:schemaRefs>

</xml_diff>

<commit_message>
tambah ref whitebox dan bad
</commit_message>
<xml_diff>
--- a/BAB 2.docx
+++ b/BAB 2.docx
@@ -8980,7 +8980,7 @@
                 <v:shape id="_x0000_i1025" type="#_x0000_t75" style="width:75pt;height:25.5pt" o:ole="">
                   <v:imagedata r:id="rId23" o:title=""/>
                 </v:shape>
-                <o:OLEObject Type="Embed" ProgID="PBrush" ShapeID="_x0000_i1025" DrawAspect="Content" ObjectID="_1643904686" r:id="rId24"/>
+                <o:OLEObject Type="Embed" ProgID="PBrush" ShapeID="_x0000_i1025" DrawAspect="Content" ObjectID="_1644169407" r:id="rId24"/>
               </w:object>
             </w:r>
           </w:p>
@@ -11018,6 +11018,306 @@
       <w:r>
         <w:t>ketelitian dari para tester serta kemampuan teknis pemrograman bagi paratesternya.</w:t>
       </w:r>
+      <w:bookmarkStart w:id="0" w:name="_GoBack"/>
+      <w:bookmarkEnd w:id="0"/>
+    </w:p>
+    <w:p>
+      <w:pPr>
+        <w:pStyle w:val="Caption"/>
+        <w:keepNext/>
+      </w:pPr>
+      <w:r>
+        <w:t xml:space="preserve">Tabel 2. </w:t>
+      </w:r>
+      <w:fldSimple w:instr=" SEQ Tabel_2. \* ARABIC ">
+        <w:r>
+          <w:rPr>
+            <w:noProof/>
+          </w:rPr>
+          <w:t>6</w:t>
+        </w:r>
+      </w:fldSimple>
+      <w:r>
+        <w:t xml:space="preserve"> Simbol Pengujian Basis Path</w:t>
+      </w:r>
+    </w:p>
+    <w:tbl>
+      <w:tblPr>
+        <w:tblStyle w:val="TableGrid"/>
+        <w:tblW w:w="0" w:type="auto"/>
+        <w:tblLook w:val="04A0" w:firstRow="1" w:lastRow="0" w:firstColumn="1" w:lastColumn="0" w:noHBand="0" w:noVBand="1"/>
+      </w:tblPr>
+      <w:tblGrid>
+        <w:gridCol w:w="2749"/>
+        <w:gridCol w:w="5252"/>
+      </w:tblGrid>
+      <w:tr>
+        <w:trPr>
+          <w:trHeight w:val="250"/>
+        </w:trPr>
+        <w:tc>
+          <w:tcPr>
+            <w:tcW w:w="2749" w:type="dxa"/>
+            <w:shd w:val="clear" w:color="auto" w:fill="B8CCE4" w:themeFill="accent1" w:themeFillTint="66"/>
+          </w:tcPr>
+          <w:p>
+            <w:pPr>
+              <w:pStyle w:val="ListParagraph"/>
+              <w:spacing w:line="240" w:lineRule="auto"/>
+              <w:ind w:left="0"/>
+              <w:jc w:val="center"/>
+            </w:pPr>
+            <w:r>
+              <w:t>Simbol</w:t>
+            </w:r>
+          </w:p>
+        </w:tc>
+        <w:tc>
+          <w:tcPr>
+            <w:tcW w:w="5252" w:type="dxa"/>
+            <w:shd w:val="clear" w:color="auto" w:fill="B8CCE4" w:themeFill="accent1" w:themeFillTint="66"/>
+          </w:tcPr>
+          <w:p>
+            <w:pPr>
+              <w:pStyle w:val="ListParagraph"/>
+              <w:spacing w:line="240" w:lineRule="auto"/>
+              <w:ind w:left="0"/>
+              <w:jc w:val="center"/>
+            </w:pPr>
+            <w:r>
+              <w:t>Keterangan</w:t>
+            </w:r>
+          </w:p>
+        </w:tc>
+      </w:tr>
+      <w:tr>
+        <w:trPr>
+          <w:trHeight w:val="836"/>
+        </w:trPr>
+        <w:tc>
+          <w:tcPr>
+            <w:tcW w:w="2749" w:type="dxa"/>
+            <w:vAlign w:val="center"/>
+          </w:tcPr>
+          <w:p>
+            <w:pPr>
+              <w:pStyle w:val="ListParagraph"/>
+              <w:ind w:left="0"/>
+              <w:jc w:val="center"/>
+            </w:pPr>
+            <w:r>
+              <w:rPr>
+                <w:noProof/>
+              </w:rPr>
+              <w:pict>
+                <v:shapetype id="_x0000_t120" coordsize="21600,21600" o:spt="120" path="m10800,qx,10800,10800,21600,21600,10800,10800,xe">
+                  <v:path gradientshapeok="t" o:connecttype="custom" o:connectlocs="10800,0;3163,3163;0,10800;3163,18437;10800,21600;18437,18437;21600,10800;18437,3163" textboxrect="3163,3163,18437,18437"/>
+                </v:shapetype>
+                <v:shape id="_x0000_s1095" type="#_x0000_t120" style="position:absolute;left:0;text-align:left;margin-left:48.3pt;margin-top:2.2pt;width:27pt;height:27pt;z-index:251803136;mso-position-horizontal-relative:text;mso-position-vertical-relative:text"/>
+              </w:pict>
+            </w:r>
+          </w:p>
+        </w:tc>
+        <w:tc>
+          <w:tcPr>
+            <w:tcW w:w="5252" w:type="dxa"/>
+            <w:vAlign w:val="center"/>
+          </w:tcPr>
+          <w:p>
+            <w:pPr>
+              <w:pStyle w:val="ListParagraph"/>
+              <w:spacing w:line="240" w:lineRule="auto"/>
+              <w:ind w:left="0"/>
+              <w:jc w:val="left"/>
+            </w:pPr>
+            <w:r>
+              <w:t>Node adalah simbol proses pada flowchart</w:t>
+            </w:r>
+          </w:p>
+        </w:tc>
+      </w:tr>
+      <w:tr>
+        <w:trPr>
+          <w:trHeight w:val="859"/>
+        </w:trPr>
+        <w:tc>
+          <w:tcPr>
+            <w:tcW w:w="2749" w:type="dxa"/>
+            <w:vAlign w:val="center"/>
+          </w:tcPr>
+          <w:p>
+            <w:pPr>
+              <w:pStyle w:val="ListParagraph"/>
+              <w:ind w:left="0"/>
+              <w:jc w:val="center"/>
+            </w:pPr>
+            <w:r>
+              <w:rPr>
+                <w:noProof/>
+              </w:rPr>
+              <w:lastRenderedPageBreak/>
+              <w:pict>
+                <v:shape id="_x0000_s1096" type="#_x0000_t32" style="position:absolute;left:0;text-align:left;margin-left:43.5pt;margin-top:13.65pt;width:44.25pt;height:0;z-index:251804160;mso-position-horizontal-relative:text;mso-position-vertical-relative:text" o:connectortype="straight">
+                  <v:stroke endarrow="block"/>
+                </v:shape>
+              </w:pict>
+            </w:r>
+          </w:p>
+        </w:tc>
+        <w:tc>
+          <w:tcPr>
+            <w:tcW w:w="5252" w:type="dxa"/>
+            <w:vAlign w:val="center"/>
+          </w:tcPr>
+          <w:p>
+            <w:pPr>
+              <w:pStyle w:val="ListParagraph"/>
+              <w:spacing w:line="240" w:lineRule="auto"/>
+              <w:ind w:left="0"/>
+              <w:jc w:val="left"/>
+            </w:pPr>
+            <w:r>
+              <w:t>Edge adalah garis penghubung node</w:t>
+            </w:r>
+          </w:p>
+        </w:tc>
+      </w:tr>
+      <w:tr>
+        <w:trPr>
+          <w:trHeight w:val="859"/>
+        </w:trPr>
+        <w:tc>
+          <w:tcPr>
+            <w:tcW w:w="2749" w:type="dxa"/>
+            <w:vAlign w:val="center"/>
+          </w:tcPr>
+          <w:p>
+            <w:pPr>
+              <w:pStyle w:val="ListParagraph"/>
+              <w:ind w:left="0"/>
+              <w:jc w:val="center"/>
+            </w:pPr>
+            <w:r>
+              <w:rPr>
+                <w:noProof/>
+              </w:rPr>
+              <w:pict>
+                <v:shape id="_x0000_s1099" type="#_x0000_t32" style="position:absolute;left:0;text-align:left;margin-left:45.5pt;margin-top:7.55pt;width:11.4pt;height:11.95pt;flip:x;z-index:251807232;mso-position-horizontal-relative:text;mso-position-vertical-relative:text" o:connectortype="straight">
+                  <v:stroke endarrow="block"/>
+                </v:shape>
+              </w:pict>
+            </w:r>
+            <w:r>
+              <w:rPr>
+                <w:noProof/>
+              </w:rPr>
+              <w:pict>
+                <v:shape id="_x0000_s1098" type="#_x0000_t32" style="position:absolute;left:0;text-align:left;margin-left:1in;margin-top:8.45pt;width:11.55pt;height:8.65pt;z-index:251806208;mso-position-horizontal-relative:text;mso-position-vertical-relative:text" o:connectortype="straight">
+                  <v:stroke endarrow="block"/>
+                </v:shape>
+              </w:pict>
+            </w:r>
+            <w:r>
+              <w:rPr>
+                <w:noProof/>
+              </w:rPr>
+              <w:pict>
+                <v:shape id="_x0000_s1097" type="#_x0000_t120" style="position:absolute;left:0;text-align:left;margin-left:56.05pt;margin-top:-2.55pt;width:15.75pt;height:15.75pt;z-index:251805184;mso-position-horizontal-relative:text;mso-position-vertical-relative:text"/>
+              </w:pict>
+            </w:r>
+          </w:p>
+        </w:tc>
+        <w:tc>
+          <w:tcPr>
+            <w:tcW w:w="5252" w:type="dxa"/>
+            <w:vAlign w:val="center"/>
+          </w:tcPr>
+          <w:p>
+            <w:pPr>
+              <w:pStyle w:val="ListParagraph"/>
+              <w:spacing w:line="240" w:lineRule="auto"/>
+              <w:ind w:left="0"/>
+              <w:jc w:val="left"/>
+            </w:pPr>
+            <w:r>
+              <w:t>Predikat yaitu node yang mempunyai 2 edge</w:t>
+            </w:r>
+          </w:p>
+        </w:tc>
+      </w:tr>
+      <w:tr>
+        <w:trPr>
+          <w:trHeight w:val="859"/>
+        </w:trPr>
+        <w:tc>
+          <w:tcPr>
+            <w:tcW w:w="2749" w:type="dxa"/>
+            <w:vAlign w:val="center"/>
+          </w:tcPr>
+          <w:p>
+            <w:pPr>
+              <w:pStyle w:val="ListParagraph"/>
+              <w:ind w:left="0"/>
+              <w:jc w:val="center"/>
+            </w:pPr>
+            <w:r>
+              <w:rPr>
+                <w:noProof/>
+              </w:rPr>
+              <w:pict>
+                <v:group id="_x0000_s1107" style="position:absolute;left:0;text-align:left;margin-left:47.8pt;margin-top:1.35pt;width:33.7pt;height:36.6pt;z-index:251813376;mso-position-horizontal-relative:text;mso-position-vertical-relative:text" coordorigin="2765,4016" coordsize="674,732">
+                  <v:shape id="_x0000_s1100" type="#_x0000_t120" style="position:absolute;left:2765;top:4016;width:220;height:220"/>
+                  <v:shape id="_x0000_s1101" type="#_x0000_t32" style="position:absolute;left:2866;top:4229;width:0;height:320" o:connectortype="straight">
+                    <v:stroke endarrow="block"/>
+                  </v:shape>
+                  <v:shape id="_x0000_s1103" type="#_x0000_t120" style="position:absolute;left:2767;top:4528;width:220;height:220"/>
+                  <v:shapetype id="_x0000_t34" coordsize="21600,21600" o:spt="34" o:oned="t" adj="10800" path="m,l@0,0@0,21600,21600,21600e" filled="f">
+                    <v:stroke joinstyle="miter"/>
+                    <v:formulas>
+                      <v:f eqn="val #0"/>
+                    </v:formulas>
+                    <v:path arrowok="t" fillok="f" o:connecttype="none"/>
+                    <v:handles>
+                      <v:h position="#0,center"/>
+                    </v:handles>
+                    <o:lock v:ext="edit" shapetype="t"/>
+                  </v:shapetype>
+                  <v:shape id="_x0000_s1105" type="#_x0000_t34" style="position:absolute;left:2934;top:4164;width:555;height:450;rotation:270" o:connectortype="elbow" adj="-312,-223968,-116251"/>
+                  <v:shape id="_x0000_s1106" type="#_x0000_t32" style="position:absolute;left:3092;top:4141;width:347;height:0;flip:x" o:connectortype="straight">
+                    <v:stroke endarrow="block"/>
+                  </v:shape>
+                </v:group>
+              </w:pict>
+            </w:r>
+          </w:p>
+        </w:tc>
+        <w:tc>
+          <w:tcPr>
+            <w:tcW w:w="5252" w:type="dxa"/>
+            <w:vAlign w:val="center"/>
+          </w:tcPr>
+          <w:p>
+            <w:pPr>
+              <w:pStyle w:val="ListParagraph"/>
+              <w:spacing w:line="240" w:lineRule="auto"/>
+              <w:ind w:left="0"/>
+              <w:jc w:val="left"/>
+            </w:pPr>
+            <w:r>
+              <w:t xml:space="preserve">Region adalah wilayah tertutup yang terbentuk dari </w:t>
+            </w:r>
+            <w:r>
+              <w:t>Edge</w:t>
+            </w:r>
+          </w:p>
+        </w:tc>
+      </w:tr>
+    </w:tbl>
+    <w:p>
+      <w:pPr>
+        <w:pStyle w:val="ListParagraph"/>
+        <w:ind w:left="0" w:firstLine="709"/>
+      </w:pPr>
     </w:p>
     <w:p>
       <w:pPr>
@@ -11062,11 +11362,7 @@
         <w:t xml:space="preserve"> </w:t>
       </w:r>
       <w:r>
-        <w:t xml:space="preserve">Rakyat </w:t>
-      </w:r>
-      <w:r>
-        <w:lastRenderedPageBreak/>
-        <w:t>Daerah yang selanjutnya disebut DPRD adalah lembaga perwakilan</w:t>
+        <w:t>Rakyat Daerah yang selanjutnya disebut DPRD adalah lembaga perwakilan</w:t>
       </w:r>
       <w:r>
         <w:rPr>
@@ -11191,6 +11487,7 @@
         <w:ind w:firstLine="426"/>
       </w:pPr>
       <w:r>
+        <w:lastRenderedPageBreak/>
         <w:t>Aktivitas Humas DPRD Kota Makassar banyak berhubungan dengan masyarakat, mediator antara masyarakat dengan lembaga antara lain humas menjembatani aspirasi masyarakat ke komisi terkait. Humas turut serta dengan</w:t>
       </w:r>
       <w:r>
@@ -11245,11 +11542,7 @@
         <w:ind w:left="0" w:firstLine="589"/>
       </w:pPr>
       <w:r>
-        <w:t xml:space="preserve">Java adalh bahasa pemrograman yang dapat dijalankan di berbagai komputer termasuk telepon genggam. Aplikasi-aplikasi berbasis Java umumnya </w:t>
-      </w:r>
-      <w:r>
-        <w:lastRenderedPageBreak/>
-        <w:t>dikompilasi ke dalam p-code (</w:t>
+        <w:t>Java adalh bahasa pemrograman yang dapat dijalankan di berbagai komputer termasuk telepon genggam. Aplikasi-aplikasi berbasis Java umumnya dikompilasi ke dalam p-code (</w:t>
       </w:r>
       <w:r>
         <w:rPr>
@@ -11340,6 +11633,7 @@
         <w:rPr>
           <w:b/>
         </w:rPr>
+        <w:lastRenderedPageBreak/>
         <w:t>Service provider</w:t>
       </w:r>
       <w:r>
@@ -11445,7 +11739,6 @@
         <w:ind w:firstLine="360"/>
       </w:pPr>
       <w:r>
-        <w:lastRenderedPageBreak/>
         <w:t xml:space="preserve">Ada 2 jenis </w:t>
       </w:r>
       <w:r>
@@ -11575,7 +11868,11 @@
         <w:t xml:space="preserve">resource </w:t>
       </w:r>
       <w:r>
-        <w:t xml:space="preserve">adalah orientasi yang menyediakan </w:t>
+        <w:t xml:space="preserve">adalah orientasi </w:t>
+      </w:r>
+      <w:r>
+        <w:lastRenderedPageBreak/>
+        <w:t xml:space="preserve">yang menyediakan </w:t>
       </w:r>
       <w:r>
         <w:rPr>
@@ -11652,7 +11949,6 @@
         <w:ind w:left="993"/>
       </w:pPr>
       <w:r>
-        <w:lastRenderedPageBreak/>
         <w:t xml:space="preserve">Beberapa pasangan dari nama/nilai. Dalam beberapa pemrograman biasa disebut dengan istilah </w:t>
       </w:r>
       <w:r>
@@ -11768,7 +12064,11 @@
         <w:t xml:space="preserve">platform </w:t>
       </w:r>
       <w:r>
-        <w:t xml:space="preserve">yang terbuka bagi para pengembang untuk menciptakan aplikasi mereka. Awalnya, Google Inc. membeli Android Inc. yang merupakan pendatang baru yang membuat peranti lunak untuk ponsel / </w:t>
+        <w:t xml:space="preserve">yang terbuka bagi para pengembang untuk menciptakan aplikasi mereka. Awalnya, Google Inc. membeli Android Inc. yang merupakan pendatang baru </w:t>
+      </w:r>
+      <w:r>
+        <w:lastRenderedPageBreak/>
+        <w:t xml:space="preserve">yang membuat peranti lunak untuk ponsel / </w:t>
       </w:r>
       <w:r>
         <w:rPr>
@@ -11837,7 +12137,6 @@
           <w:b/>
           <w:i/>
         </w:rPr>
-        <w:lastRenderedPageBreak/>
         <w:t>Flowchart</w:t>
       </w:r>
     </w:p>
@@ -11867,12 +12166,6 @@
       <w:r>
         <w:t>sebagai berikut:</w:t>
       </w:r>
-    </w:p>
-    <w:p>
-      <w:pPr>
-        <w:pStyle w:val="ListParagraph"/>
-        <w:ind w:left="862"/>
-      </w:pPr>
     </w:p>
     <w:p>
       <w:pPr>
@@ -11890,7 +12183,7 @@
           <w:rPr>
             <w:noProof/>
           </w:rPr>
-          <w:t>6</w:t>
+          <w:t>7</w:t>
         </w:r>
       </w:fldSimple>
       <w:r>
@@ -11923,7 +12216,7 @@
         <w:tc>
           <w:tcPr>
             <w:tcW w:w="643" w:type="dxa"/>
-            <w:shd w:val="clear" w:color="auto" w:fill="auto"/>
+            <w:shd w:val="clear" w:color="auto" w:fill="B8CCE4" w:themeFill="accent1" w:themeFillTint="66"/>
             <w:vAlign w:val="center"/>
           </w:tcPr>
           <w:p>
@@ -11936,8 +12229,6 @@
                 <w:b/>
               </w:rPr>
             </w:pPr>
-            <w:bookmarkStart w:id="0" w:name="_GoBack"/>
-            <w:bookmarkEnd w:id="0"/>
             <w:r>
               <w:rPr>
                 <w:b/>
@@ -11949,7 +12240,7 @@
         <w:tc>
           <w:tcPr>
             <w:tcW w:w="2431" w:type="dxa"/>
-            <w:shd w:val="clear" w:color="auto" w:fill="auto"/>
+            <w:shd w:val="clear" w:color="auto" w:fill="B8CCE4" w:themeFill="accent1" w:themeFillTint="66"/>
             <w:vAlign w:val="center"/>
           </w:tcPr>
           <w:p>
@@ -11973,7 +12264,7 @@
         <w:tc>
           <w:tcPr>
             <w:tcW w:w="3992" w:type="dxa"/>
-            <w:shd w:val="clear" w:color="auto" w:fill="auto"/>
+            <w:shd w:val="clear" w:color="auto" w:fill="B8CCE4" w:themeFill="accent1" w:themeFillTint="66"/>
             <w:vAlign w:val="center"/>
           </w:tcPr>
           <w:p>
@@ -12354,9 +12645,6 @@
                 <w:noProof/>
               </w:rPr>
               <w:pict>
-                <v:shapetype id="_x0000_t120" coordsize="21600,21600" o:spt="120" path="m10800,qx,10800,10800,21600,21600,10800,10800,xe">
-                  <v:path gradientshapeok="t" o:connecttype="custom" o:connectlocs="10800,0;3163,3163;0,10800;3163,18437;10800,21600;18437,18437;21600,10800;18437,3163" textboxrect="3163,3163,18437,18437"/>
-                </v:shapetype>
                 <v:shape id="_x0000_s1060" type="#_x0000_t120" style="position:absolute;left:0;text-align:left;margin-left:15.05pt;margin-top:-.4pt;width:73.3pt;height:28.75pt;z-index:251769344;mso-position-horizontal-relative:text;mso-position-vertical-relative:text"/>
               </w:pict>
             </w:r>
@@ -12397,6 +12685,7 @@
               <w:jc w:val="center"/>
             </w:pPr>
             <w:r>
+              <w:lastRenderedPageBreak/>
               <w:t>7</w:t>
             </w:r>
           </w:p>
@@ -12742,7 +13031,6 @@
               <w:jc w:val="center"/>
             </w:pPr>
             <w:r>
-              <w:lastRenderedPageBreak/>
               <w:t>12</w:t>
             </w:r>
           </w:p>
@@ -13112,9 +13400,6 @@
         <w:pStyle w:val="ListParagraph"/>
         <w:ind w:left="851"/>
         <w:jc w:val="left"/>
-        <w:rPr>
-          <w:i/>
-        </w:rPr>
       </w:pPr>
       <w:r>
         <w:t>(</w:t>
@@ -13128,6 +13413,662 @@
       <w:r>
         <w:t>)</w:t>
       </w:r>
+    </w:p>
+    <w:p>
+      <w:pPr>
+        <w:pStyle w:val="ListParagraph"/>
+        <w:numPr>
+          <w:ilvl w:val="2"/>
+          <w:numId w:val="14"/>
+        </w:numPr>
+        <w:jc w:val="left"/>
+        <w:rPr>
+          <w:b/>
+        </w:rPr>
+      </w:pPr>
+      <w:r>
+        <w:rPr>
+          <w:b/>
+        </w:rPr>
+        <w:t>Bagan Alir Dokumen</w:t>
+      </w:r>
+    </w:p>
+    <w:p>
+      <w:pPr>
+        <w:pStyle w:val="ListParagraph"/>
+        <w:ind w:left="862" w:firstLine="578"/>
+      </w:pPr>
+      <w:r>
+        <w:t>Menurut Kusrini dan koniyo (2007:83) Bagan Alir Dokumen (BAD) disebut juga bagan alir formulir atau paperwork, adalah bagan alir yang menunjukkan</w:t>
+      </w:r>
+      <w:r>
+        <w:t xml:space="preserve"> arus laporan dan formulir, termasuk tembusan-tembusannya, menggunakan simbol-simbol yang sama dengan bagan alir sistem.</w:t>
+      </w:r>
+    </w:p>
+    <w:p>
+      <w:pPr>
+        <w:pStyle w:val="ListParagraph"/>
+        <w:ind w:left="862" w:firstLine="578"/>
+      </w:pPr>
+      <w:r>
+        <w:lastRenderedPageBreak/>
+        <w:t xml:space="preserve">Hall (200:84) pembuatan bagan alir memerlukan seni sekaligus teknik yang baik. Akan tetapi, tujuan utamanya haruslah memberikan penjelasan yang tidak ambigu mengenai sistem tersebut. Dengan mengingat hal ini, aturan dan konvensi perlu diamati </w:t>
+      </w:r>
+      <w:proofErr w:type="gramStart"/>
+      <w:r>
+        <w:t>seperti :</w:t>
+      </w:r>
+      <w:proofErr w:type="gramEnd"/>
+    </w:p>
+    <w:p>
+      <w:pPr>
+        <w:pStyle w:val="ListParagraph"/>
+        <w:numPr>
+          <w:ilvl w:val="0"/>
+          <w:numId w:val="41"/>
+        </w:numPr>
+      </w:pPr>
+      <w:r>
+        <w:t>Bagan alir harus diberi tabel untuk secara jelas mengidentifikasi sistem yang diwakilinya.</w:t>
+      </w:r>
+    </w:p>
+    <w:p>
+      <w:pPr>
+        <w:pStyle w:val="ListParagraph"/>
+        <w:numPr>
+          <w:ilvl w:val="0"/>
+          <w:numId w:val="41"/>
+        </w:numPr>
+      </w:pPr>
+      <w:r>
+        <w:t>Simbol yang benar harus digunakan untuk mewakili entitas dalam sistem tersebut.</w:t>
+      </w:r>
+    </w:p>
+    <w:p>
+      <w:pPr>
+        <w:pStyle w:val="ListParagraph"/>
+        <w:numPr>
+          <w:ilvl w:val="0"/>
+          <w:numId w:val="41"/>
+        </w:numPr>
+      </w:pPr>
+      <w:r>
+        <w:t>Semua simbol dalam bagan alir harus diberi label.</w:t>
+      </w:r>
+    </w:p>
+    <w:p>
+      <w:pPr>
+        <w:pStyle w:val="ListParagraph"/>
+        <w:numPr>
+          <w:ilvl w:val="0"/>
+          <w:numId w:val="41"/>
+        </w:numPr>
+      </w:pPr>
+      <w:r>
+        <w:t>Garis-garis harus memiliki kepala panah secara jelas menunjukkan arus proses dan urutan peristiwa.</w:t>
+      </w:r>
+    </w:p>
+    <w:p>
+      <w:pPr>
+        <w:pStyle w:val="ListParagraph"/>
+        <w:numPr>
+          <w:ilvl w:val="0"/>
+          <w:numId w:val="41"/>
+        </w:numPr>
+      </w:pPr>
+      <w:r>
+        <w:t>Jika suatu proses yang rumit memerlukan penjelasan tambahan, teks penjelasan harus dimasukkan dalam bagan alir atau diletakkan dalam dokumen yang dirujuk oleh bagan alir tersebut.</w:t>
+      </w:r>
+    </w:p>
+    <w:p>
+      <w:pPr>
+        <w:ind w:left="851"/>
+      </w:pPr>
+      <w:r>
+        <w:t xml:space="preserve">Berikut adalah simbol simbol Bagan Alir </w:t>
+      </w:r>
+      <w:proofErr w:type="gramStart"/>
+      <w:r>
+        <w:t>Dokumen :</w:t>
+      </w:r>
+      <w:proofErr w:type="gramEnd"/>
+    </w:p>
+    <w:p>
+      <w:pPr>
+        <w:pStyle w:val="Caption"/>
+        <w:keepNext/>
+      </w:pPr>
+      <w:r>
+        <w:t xml:space="preserve">Tabel 2. </w:t>
+      </w:r>
+      <w:fldSimple w:instr=" SEQ Tabel_2. \* ARABIC ">
+        <w:r>
+          <w:rPr>
+            <w:noProof/>
+          </w:rPr>
+          <w:t>8</w:t>
+        </w:r>
+      </w:fldSimple>
+      <w:r>
+        <w:t xml:space="preserve"> Notasi-notasi Bagan Alir Dokumen</w:t>
+      </w:r>
+    </w:p>
+    <w:tbl>
+      <w:tblPr>
+        <w:tblStyle w:val="TableGrid"/>
+        <w:tblW w:w="7202" w:type="dxa"/>
+        <w:tblInd w:w="959" w:type="dxa"/>
+        <w:tblLook w:val="04A0" w:firstRow="1" w:lastRow="0" w:firstColumn="1" w:lastColumn="0" w:noHBand="0" w:noVBand="1"/>
+      </w:tblPr>
+      <w:tblGrid>
+        <w:gridCol w:w="2991"/>
+        <w:gridCol w:w="4211"/>
+      </w:tblGrid>
+      <w:tr>
+        <w:trPr>
+          <w:cantSplit/>
+          <w:trHeight w:val="344"/>
+          <w:tblHeader/>
+        </w:trPr>
+        <w:tc>
+          <w:tcPr>
+            <w:tcW w:w="2991" w:type="dxa"/>
+            <w:shd w:val="clear" w:color="auto" w:fill="B8CCE4" w:themeFill="accent1" w:themeFillTint="66"/>
+            <w:vAlign w:val="center"/>
+          </w:tcPr>
+          <w:p>
+            <w:pPr>
+              <w:spacing w:line="240" w:lineRule="auto"/>
+              <w:jc w:val="center"/>
+              <w:rPr>
+                <w:b/>
+              </w:rPr>
+            </w:pPr>
+            <w:r>
+              <w:rPr>
+                <w:b/>
+              </w:rPr>
+              <w:t>Notasi</w:t>
+            </w:r>
+          </w:p>
+        </w:tc>
+        <w:tc>
+          <w:tcPr>
+            <w:tcW w:w="4211" w:type="dxa"/>
+            <w:shd w:val="clear" w:color="auto" w:fill="B8CCE4" w:themeFill="accent1" w:themeFillTint="66"/>
+            <w:vAlign w:val="center"/>
+          </w:tcPr>
+          <w:p>
+            <w:pPr>
+              <w:spacing w:line="240" w:lineRule="auto"/>
+              <w:jc w:val="center"/>
+              <w:rPr>
+                <w:b/>
+              </w:rPr>
+            </w:pPr>
+            <w:r>
+              <w:rPr>
+                <w:b/>
+              </w:rPr>
+              <w:t>Deskripsi</w:t>
+            </w:r>
+          </w:p>
+        </w:tc>
+      </w:tr>
+      <w:tr>
+        <w:trPr>
+          <w:trHeight w:val="740"/>
+          <w:tblHeader/>
+        </w:trPr>
+        <w:tc>
+          <w:tcPr>
+            <w:tcW w:w="2991" w:type="dxa"/>
+            <w:vAlign w:val="center"/>
+          </w:tcPr>
+          <w:p>
+            <w:pPr>
+              <w:spacing w:line="240" w:lineRule="auto"/>
+              <w:jc w:val="center"/>
+            </w:pPr>
+            <w:r>
+              <w:rPr>
+                <w:noProof/>
+              </w:rPr>
+              <w:pict>
+                <v:oval id="_x0000_s1079" style="position:absolute;left:0;text-align:left;margin-left:33.6pt;margin-top:1.2pt;width:75pt;height:23.25pt;z-index:251784704;mso-position-horizontal-relative:text;mso-position-vertical-relative:text"/>
+              </w:pict>
+            </w:r>
+          </w:p>
+        </w:tc>
+        <w:tc>
+          <w:tcPr>
+            <w:tcW w:w="4211" w:type="dxa"/>
+            <w:vAlign w:val="center"/>
+          </w:tcPr>
+          <w:p>
+            <w:pPr>
+              <w:spacing w:line="240" w:lineRule="auto"/>
+              <w:jc w:val="left"/>
+            </w:pPr>
+            <w:r>
+              <w:t>Terminator yang menunjukkan sumber atau tujuan dokumen dan laporan.</w:t>
+            </w:r>
+          </w:p>
+        </w:tc>
+      </w:tr>
+      <w:tr>
+        <w:trPr>
+          <w:trHeight w:val="740"/>
+          <w:tblHeader/>
+        </w:trPr>
+        <w:tc>
+          <w:tcPr>
+            <w:tcW w:w="2991" w:type="dxa"/>
+            <w:vAlign w:val="center"/>
+          </w:tcPr>
+          <w:p>
+            <w:pPr>
+              <w:spacing w:line="240" w:lineRule="auto"/>
+              <w:jc w:val="center"/>
+            </w:pPr>
+            <w:r>
+              <w:rPr>
+                <w:noProof/>
+              </w:rPr>
+              <w:pict>
+                <v:shape id="_x0000_s1081" type="#_x0000_t114" style="position:absolute;left:0;text-align:left;margin-left:40.7pt;margin-top:1.2pt;width:56.25pt;height:25.5pt;z-index:251785728;mso-position-horizontal-relative:text;mso-position-vertical-relative:text"/>
+              </w:pict>
+            </w:r>
+          </w:p>
+        </w:tc>
+        <w:tc>
+          <w:tcPr>
+            <w:tcW w:w="4211" w:type="dxa"/>
+            <w:vAlign w:val="center"/>
+          </w:tcPr>
+          <w:p>
+            <w:pPr>
+              <w:spacing w:line="240" w:lineRule="auto"/>
+              <w:jc w:val="left"/>
+            </w:pPr>
+            <w:r>
+              <w:t>Dokumen sumber atau laporan</w:t>
+            </w:r>
+          </w:p>
+        </w:tc>
+      </w:tr>
+      <w:tr>
+        <w:trPr>
+          <w:trHeight w:val="740"/>
+          <w:tblHeader/>
+        </w:trPr>
+        <w:tc>
+          <w:tcPr>
+            <w:tcW w:w="2991" w:type="dxa"/>
+            <w:vAlign w:val="center"/>
+          </w:tcPr>
+          <w:p>
+            <w:pPr>
+              <w:spacing w:line="240" w:lineRule="auto"/>
+              <w:jc w:val="center"/>
+            </w:pPr>
+            <w:r>
+              <w:rPr>
+                <w:noProof/>
+              </w:rPr>
+              <w:pict>
+                <v:shape id="_x0000_s1082" type="#_x0000_t119" style="position:absolute;left:0;text-align:left;margin-left:35.55pt;margin-top:.6pt;width:67.5pt;height:29.25pt;z-index:251786752;mso-position-horizontal-relative:text;mso-position-vertical-relative:text"/>
+              </w:pict>
+            </w:r>
+          </w:p>
+        </w:tc>
+        <w:tc>
+          <w:tcPr>
+            <w:tcW w:w="4211" w:type="dxa"/>
+            <w:vAlign w:val="center"/>
+          </w:tcPr>
+          <w:p>
+            <w:pPr>
+              <w:spacing w:line="240" w:lineRule="auto"/>
+              <w:jc w:val="left"/>
+            </w:pPr>
+            <w:r>
+              <w:t>Operasi Manual</w:t>
+            </w:r>
+          </w:p>
+        </w:tc>
+      </w:tr>
+      <w:tr>
+        <w:trPr>
+          <w:trHeight w:val="740"/>
+          <w:tblHeader/>
+        </w:trPr>
+        <w:tc>
+          <w:tcPr>
+            <w:tcW w:w="2991" w:type="dxa"/>
+            <w:vAlign w:val="center"/>
+          </w:tcPr>
+          <w:p>
+            <w:pPr>
+              <w:spacing w:line="240" w:lineRule="auto"/>
+              <w:jc w:val="center"/>
+            </w:pPr>
+            <w:r>
+              <w:rPr>
+                <w:noProof/>
+              </w:rPr>
+              <w:pict>
+                <v:shapetype id="_x0000_t128" coordsize="21600,21600" o:spt="128" path="m,l21600,,10800,21600xe">
+                  <v:stroke joinstyle="miter"/>
+                  <v:path gradientshapeok="t" o:connecttype="custom" o:connectlocs="10800,0;5400,10800;10800,21600;16200,10800" textboxrect="5400,0,16200,10800"/>
+                </v:shapetype>
+                <v:shape id="_x0000_s1083" type="#_x0000_t128" style="position:absolute;left:0;text-align:left;margin-left:51.95pt;margin-top:.75pt;width:35.25pt;height:27.75pt;z-index:251787776;mso-position-horizontal-relative:text;mso-position-vertical-relative:text"/>
+              </w:pict>
+            </w:r>
+          </w:p>
+        </w:tc>
+        <w:tc>
+          <w:tcPr>
+            <w:tcW w:w="4211" w:type="dxa"/>
+            <w:vAlign w:val="center"/>
+          </w:tcPr>
+          <w:p>
+            <w:pPr>
+              <w:spacing w:line="240" w:lineRule="auto"/>
+              <w:jc w:val="left"/>
+            </w:pPr>
+            <w:r>
+              <w:t>File untuk menyimpan dokumen sumber dan laporan.</w:t>
+            </w:r>
+          </w:p>
+        </w:tc>
+      </w:tr>
+      <w:tr>
+        <w:trPr>
+          <w:trHeight w:val="740"/>
+          <w:tblHeader/>
+        </w:trPr>
+        <w:tc>
+          <w:tcPr>
+            <w:tcW w:w="2991" w:type="dxa"/>
+            <w:vAlign w:val="center"/>
+          </w:tcPr>
+          <w:p>
+            <w:pPr>
+              <w:spacing w:line="240" w:lineRule="auto"/>
+              <w:jc w:val="center"/>
+            </w:pPr>
+            <w:r>
+              <w:rPr>
+                <w:noProof/>
+              </w:rPr>
+              <w:lastRenderedPageBreak/>
+              <w:pict>
+                <v:shape id="_x0000_s1084" type="#_x0000_t111" style="position:absolute;left:0;text-align:left;margin-left:26.95pt;margin-top:1.3pt;width:85pt;height:30pt;z-index:251788800;mso-position-horizontal-relative:text;mso-position-vertical-relative:text"/>
+              </w:pict>
+            </w:r>
+          </w:p>
+        </w:tc>
+        <w:tc>
+          <w:tcPr>
+            <w:tcW w:w="4211" w:type="dxa"/>
+            <w:vAlign w:val="center"/>
+          </w:tcPr>
+          <w:p>
+            <w:pPr>
+              <w:spacing w:line="240" w:lineRule="auto"/>
+              <w:jc w:val="left"/>
+            </w:pPr>
+            <w:r>
+              <w:t>Catatan akuntansi (jurnal,register,log, buku besar)</w:t>
+            </w:r>
+          </w:p>
+        </w:tc>
+      </w:tr>
+      <w:tr>
+        <w:trPr>
+          <w:trHeight w:val="740"/>
+          <w:tblHeader/>
+        </w:trPr>
+        <w:tc>
+          <w:tcPr>
+            <w:tcW w:w="2991" w:type="dxa"/>
+            <w:vAlign w:val="center"/>
+          </w:tcPr>
+          <w:p>
+            <w:pPr>
+              <w:spacing w:line="240" w:lineRule="auto"/>
+              <w:jc w:val="center"/>
+            </w:pPr>
+            <w:r>
+              <w:rPr>
+                <w:noProof/>
+              </w:rPr>
+              <w:pict>
+                <v:shape id="_x0000_s1085" type="#_x0000_t120" style="position:absolute;left:0;text-align:left;margin-left:52.2pt;margin-top:.85pt;width:31.9pt;height:31.9pt;z-index:251789824;mso-position-horizontal-relative:text;mso-position-vertical-relative:text"/>
+              </w:pict>
+            </w:r>
+          </w:p>
+        </w:tc>
+        <w:tc>
+          <w:tcPr>
+            <w:tcW w:w="4211" w:type="dxa"/>
+            <w:vAlign w:val="center"/>
+          </w:tcPr>
+          <w:p>
+            <w:pPr>
+              <w:spacing w:line="240" w:lineRule="auto"/>
+              <w:jc w:val="left"/>
+            </w:pPr>
+            <w:r>
+              <w:t>Konektor intrahalaman</w:t>
+            </w:r>
+          </w:p>
+        </w:tc>
+      </w:tr>
+      <w:tr>
+        <w:trPr>
+          <w:trHeight w:val="740"/>
+          <w:tblHeader/>
+        </w:trPr>
+        <w:tc>
+          <w:tcPr>
+            <w:tcW w:w="2991" w:type="dxa"/>
+            <w:vAlign w:val="center"/>
+          </w:tcPr>
+          <w:p>
+            <w:pPr>
+              <w:spacing w:line="240" w:lineRule="auto"/>
+              <w:jc w:val="center"/>
+            </w:pPr>
+            <w:r>
+              <w:rPr>
+                <w:noProof/>
+              </w:rPr>
+              <w:pict>
+                <v:shape id="_x0000_s1086" type="#_x0000_t177" style="position:absolute;left:0;text-align:left;margin-left:56.35pt;margin-top:1.35pt;width:30pt;height:31.5pt;z-index:251790848;mso-position-horizontal-relative:text;mso-position-vertical-relative:text"/>
+              </w:pict>
+            </w:r>
+          </w:p>
+        </w:tc>
+        <w:tc>
+          <w:tcPr>
+            <w:tcW w:w="4211" w:type="dxa"/>
+            <w:vAlign w:val="center"/>
+          </w:tcPr>
+          <w:p>
+            <w:pPr>
+              <w:spacing w:line="240" w:lineRule="auto"/>
+              <w:jc w:val="left"/>
+            </w:pPr>
+            <w:r>
+              <w:t xml:space="preserve">Konektor </w:t>
+            </w:r>
+            <w:r>
+              <w:t>antar</w:t>
+            </w:r>
+            <w:r>
+              <w:t>halaman</w:t>
+            </w:r>
+          </w:p>
+        </w:tc>
+      </w:tr>
+      <w:tr>
+        <w:trPr>
+          <w:trHeight w:val="740"/>
+          <w:tblHeader/>
+        </w:trPr>
+        <w:tc>
+          <w:tcPr>
+            <w:tcW w:w="2991" w:type="dxa"/>
+            <w:vAlign w:val="center"/>
+          </w:tcPr>
+          <w:p>
+            <w:pPr>
+              <w:spacing w:line="240" w:lineRule="auto"/>
+              <w:jc w:val="center"/>
+              <w:rPr>
+                <w:noProof/>
+              </w:rPr>
+            </w:pPr>
+            <w:r>
+              <w:rPr>
+                <w:noProof/>
+              </w:rPr>
+              <w:pict>
+                <v:group id="_x0000_s1093" style="position:absolute;left:0;text-align:left;margin-left:35.65pt;margin-top:4pt;width:60.55pt;height:19.85pt;z-index:251801088;mso-position-horizontal-relative:text;mso-position-vertical-relative:text" coordorigin="4097,13809" coordsize="1211,397">
+                  <v:shape id="_x0000_s1088" type="#_x0000_t32" style="position:absolute;left:4708;top:13809;width:600;height:0" o:connectortype="straight"/>
+                  <v:shape id="_x0000_s1089" type="#_x0000_t32" style="position:absolute;left:4695;top:13811;width:0;height:393" o:connectortype="straight"/>
+                  <v:shape id="_x0000_s1090" type="#_x0000_t32" style="position:absolute;left:4695;top:14206;width:600;height:0" o:connectortype="straight"/>
+                  <v:shape id="_x0000_s1091" type="#_x0000_t32" style="position:absolute;left:4097;top:14019;width:600;height:0" o:connectortype="straight"/>
+                </v:group>
+              </w:pict>
+            </w:r>
+          </w:p>
+        </w:tc>
+        <w:tc>
+          <w:tcPr>
+            <w:tcW w:w="4211" w:type="dxa"/>
+            <w:vAlign w:val="center"/>
+          </w:tcPr>
+          <w:p>
+            <w:pPr>
+              <w:spacing w:line="240" w:lineRule="auto"/>
+              <w:jc w:val="left"/>
+            </w:pPr>
+            <w:r>
+              <w:t>Deskripsi proses atau komentar</w:t>
+            </w:r>
+          </w:p>
+        </w:tc>
+      </w:tr>
+      <w:tr>
+        <w:trPr>
+          <w:trHeight w:val="740"/>
+          <w:tblHeader/>
+        </w:trPr>
+        <w:tc>
+          <w:tcPr>
+            <w:tcW w:w="2991" w:type="dxa"/>
+            <w:vAlign w:val="center"/>
+          </w:tcPr>
+          <w:p>
+            <w:pPr>
+              <w:spacing w:line="240" w:lineRule="auto"/>
+              <w:jc w:val="center"/>
+              <w:rPr>
+                <w:noProof/>
+              </w:rPr>
+            </w:pPr>
+            <w:r>
+              <w:rPr>
+                <w:noProof/>
+              </w:rPr>
+              <w:pict>
+                <v:shape id="_x0000_s1094" type="#_x0000_t32" style="position:absolute;left:0;text-align:left;margin-left:39.9pt;margin-top:8.25pt;width:57.45pt;height:0;z-index:251802112;mso-position-horizontal-relative:text;mso-position-vertical-relative:text" o:connectortype="straight">
+                  <v:stroke endarrow="block"/>
+                </v:shape>
+              </w:pict>
+            </w:r>
+          </w:p>
+        </w:tc>
+        <w:tc>
+          <w:tcPr>
+            <w:tcW w:w="4211" w:type="dxa"/>
+            <w:vAlign w:val="center"/>
+          </w:tcPr>
+          <w:p>
+            <w:pPr>
+              <w:spacing w:line="240" w:lineRule="auto"/>
+              <w:jc w:val="left"/>
+            </w:pPr>
+            <w:r>
+              <w:t>Garis alir dokumen</w:t>
+            </w:r>
+          </w:p>
+        </w:tc>
+      </w:tr>
+    </w:tbl>
+    <w:p>
+      <w:pPr>
+        <w:pStyle w:val="ListParagraph"/>
+        <w:spacing w:line="240" w:lineRule="auto"/>
+        <w:ind w:left="851"/>
+        <w:rPr>
+          <w:color w:val="000000"/>
+        </w:rPr>
+      </w:pPr>
+      <w:proofErr w:type="gramStart"/>
+      <w:r>
+        <w:rPr>
+          <w:i/>
+          <w:color w:val="000000"/>
+        </w:rPr>
+        <w:t>Sumber :</w:t>
+      </w:r>
+      <w:proofErr w:type="gramEnd"/>
+      <w:r>
+        <w:rPr>
+          <w:i/>
+          <w:color w:val="000000"/>
+        </w:rPr>
+        <w:t xml:space="preserve"> </w:t>
+      </w:r>
+      <w:r>
+        <w:rPr>
+          <w:color w:val="000000"/>
+        </w:rPr>
+        <w:t xml:space="preserve">Hall, James A. </w:t>
+      </w:r>
+      <w:r>
+        <w:rPr>
+          <w:i/>
+          <w:color w:val="000000"/>
+        </w:rPr>
+        <w:t xml:space="preserve">Sistem Informasi Akuntansi. </w:t>
+      </w:r>
+      <w:r>
+        <w:rPr>
+          <w:color w:val="000000"/>
+        </w:rPr>
+        <w:t>Edisi 4</w:t>
+      </w:r>
+      <w:r>
+        <w:rPr>
+          <w:color w:val="000000"/>
+        </w:rPr>
+        <w:t xml:space="preserve"> (Jakarta, 2007)</w:t>
+      </w:r>
+    </w:p>
+    <w:p>
+      <w:pPr>
+        <w:pStyle w:val="ListParagraph"/>
+        <w:spacing w:line="240" w:lineRule="auto"/>
+        <w:ind w:left="851"/>
+        <w:rPr>
+          <w:color w:val="000000"/>
+        </w:rPr>
+      </w:pPr>
     </w:p>
     <w:p>
       <w:pPr>
@@ -13243,28 +14184,28 @@
         <w:rPr>
           <w:color w:val="000000"/>
         </w:rPr>
-        <w:t xml:space="preserve"> penelitian kami yaitu, pada penelitian tersebut hanya menampung aspirasi publik pada bidang infrastruktur jalan di kota Yogyakarta. Sedangkan penelitian yang kami lakukan menampung </w:t>
-      </w:r>
+        <w:t xml:space="preserve"> penelitian kami yaitu, pada penelitian tersebut hanya menampung aspirasi publik pada bidang infrastruktur jalan di kota Yogyakarta. Sedangkan penelitian yang kami lakukan menampung semua aspirasi publik dari semua bidang yang nantinya </w:t>
+      </w:r>
+      <w:proofErr w:type="gramStart"/>
       <w:r>
         <w:rPr>
           <w:color w:val="000000"/>
         </w:rPr>
+        <w:t>akan</w:t>
+      </w:r>
+      <w:proofErr w:type="gramEnd"/>
+      <w:r>
+        <w:rPr>
+          <w:color w:val="000000"/>
+        </w:rPr>
+        <w:t xml:space="preserve"> </w:t>
+      </w:r>
+      <w:r>
+        <w:rPr>
+          <w:color w:val="000000"/>
+        </w:rPr>
         <w:lastRenderedPageBreak/>
-        <w:t xml:space="preserve">semua aspirasi publik dari semua bidang yang nantinya </w:t>
-      </w:r>
-      <w:proofErr w:type="gramStart"/>
-      <w:r>
-        <w:rPr>
-          <w:color w:val="000000"/>
-        </w:rPr>
-        <w:t>akan</w:t>
-      </w:r>
-      <w:proofErr w:type="gramEnd"/>
-      <w:r>
-        <w:rPr>
-          <w:color w:val="000000"/>
-        </w:rPr>
-        <w:t xml:space="preserve"> di kalsifikasikan menggunakan imp</w:t>
+        <w:t>di kalsifikasikan menggunakan imp</w:t>
       </w:r>
       <w:r>
         <w:rPr>
@@ -13416,14 +14357,14 @@
         <w:rPr>
           <w:color w:val="000000"/>
         </w:rPr>
-        <w:t xml:space="preserve">Vol. 2, No. 2 tahun 2018 dengan judul “Klasifikasi Teks Pengaduan Pada Sambat Online Menggunakan Metode N-Gram dan </w:t>
+        <w:t xml:space="preserve">Vol. 2, No. 2 tahun 2018 dengan judul “Klasifikasi Teks Pengaduan Pada Sambat Online Menggunakan Metode N-Gram dan Neighbor Weighted K-Nearest Neighbor (NW-KNN)”. Pada penelitian ini </w:t>
       </w:r>
       <w:r>
         <w:rPr>
           <w:color w:val="000000"/>
         </w:rPr>
         <w:lastRenderedPageBreak/>
-        <w:t xml:space="preserve">Neighbor Weighted K-Nearest Neighbor (NW-KNN)”. Pada penelitian ini peneliti membahas tentang penerapan metode NW-KNN pada website SAMBAT online yang disedikan oleh Dinas Komunikasi dan Informatika Kota Malang (Diskominfo Malang). Hasil pengujian yang didapatkan dalam penelitian ini menjukkan bahwa penggunaan metode NW-KNN dengan nilai tetangga </w:t>
+        <w:t xml:space="preserve">peneliti membahas tentang penerapan metode NW-KNN pada website SAMBAT online yang disedikan oleh Dinas Komunikasi dan Informatika Kota Malang (Diskominfo Malang). Hasil pengujian yang didapatkan dalam penelitian ini menjukkan bahwa penggunaan metode NW-KNN dengan nilai tetangga </w:t>
       </w:r>
       <w:r>
         <w:rPr>
@@ -13821,11 +14762,11 @@
         <w:t xml:space="preserve"> </w:t>
       </w:r>
       <w:r>
-        <w:t xml:space="preserve">pembimbing berupa keahlian dosen pembimbing, tugas </w:t>
+        <w:t xml:space="preserve">pembimbing berupa keahlian dosen pembimbing, </w:t>
       </w:r>
       <w:r>
         <w:lastRenderedPageBreak/>
-        <w:t>akhir yang pernah dibimbing oleh dosen. Kemudian metode</w:t>
+        <w:t>tugas akhir yang pernah dibimbing oleh dosen. Kemudian metode</w:t>
       </w:r>
       <w:r>
         <w:rPr>
@@ -14109,7 +15050,7 @@
             <w:sz w:val="22"/>
             <w:szCs w:val="22"/>
           </w:rPr>
-          <w:t>26</w:t>
+          <w:t>22</w:t>
         </w:r>
         <w:r>
           <w:rPr>
@@ -17431,6 +18372,119 @@
     </w:lvl>
   </w:abstractNum>
   <w:abstractNum w:abstractNumId="34">
+    <w:nsid w:val="54CF49AA"/>
+    <w:multiLevelType w:val="hybridMultilevel"/>
+    <w:tmpl w:val="5D84183C"/>
+    <w:lvl w:ilvl="0" w:tplc="9294E5EE">
+      <w:start w:val="2"/>
+      <w:numFmt w:val="bullet"/>
+      <w:lvlText w:val="-"/>
+      <w:lvlJc w:val="left"/>
+      <w:pPr>
+        <w:ind w:left="1800" w:hanging="360"/>
+      </w:pPr>
+      <w:rPr>
+        <w:rFonts w:ascii="Times New Roman" w:eastAsia="Calibri" w:hAnsi="Times New Roman" w:cs="Times New Roman" w:hint="default"/>
+      </w:rPr>
+    </w:lvl>
+    <w:lvl w:ilvl="1" w:tplc="04090003" w:tentative="1">
+      <w:start w:val="1"/>
+      <w:numFmt w:val="bullet"/>
+      <w:lvlText w:val="o"/>
+      <w:lvlJc w:val="left"/>
+      <w:pPr>
+        <w:ind w:left="2520" w:hanging="360"/>
+      </w:pPr>
+      <w:rPr>
+        <w:rFonts w:ascii="Courier New" w:hAnsi="Courier New" w:cs="Courier New" w:hint="default"/>
+      </w:rPr>
+    </w:lvl>
+    <w:lvl w:ilvl="2" w:tplc="04090005" w:tentative="1">
+      <w:start w:val="1"/>
+      <w:numFmt w:val="bullet"/>
+      <w:lvlText w:val=""/>
+      <w:lvlJc w:val="left"/>
+      <w:pPr>
+        <w:ind w:left="3240" w:hanging="360"/>
+      </w:pPr>
+      <w:rPr>
+        <w:rFonts w:ascii="Wingdings" w:hAnsi="Wingdings" w:hint="default"/>
+      </w:rPr>
+    </w:lvl>
+    <w:lvl w:ilvl="3" w:tplc="04090001" w:tentative="1">
+      <w:start w:val="1"/>
+      <w:numFmt w:val="bullet"/>
+      <w:lvlText w:val=""/>
+      <w:lvlJc w:val="left"/>
+      <w:pPr>
+        <w:ind w:left="3960" w:hanging="360"/>
+      </w:pPr>
+      <w:rPr>
+        <w:rFonts w:ascii="Symbol" w:hAnsi="Symbol" w:hint="default"/>
+      </w:rPr>
+    </w:lvl>
+    <w:lvl w:ilvl="4" w:tplc="04090003" w:tentative="1">
+      <w:start w:val="1"/>
+      <w:numFmt w:val="bullet"/>
+      <w:lvlText w:val="o"/>
+      <w:lvlJc w:val="left"/>
+      <w:pPr>
+        <w:ind w:left="4680" w:hanging="360"/>
+      </w:pPr>
+      <w:rPr>
+        <w:rFonts w:ascii="Courier New" w:hAnsi="Courier New" w:cs="Courier New" w:hint="default"/>
+      </w:rPr>
+    </w:lvl>
+    <w:lvl w:ilvl="5" w:tplc="04090005" w:tentative="1">
+      <w:start w:val="1"/>
+      <w:numFmt w:val="bullet"/>
+      <w:lvlText w:val=""/>
+      <w:lvlJc w:val="left"/>
+      <w:pPr>
+        <w:ind w:left="5400" w:hanging="360"/>
+      </w:pPr>
+      <w:rPr>
+        <w:rFonts w:ascii="Wingdings" w:hAnsi="Wingdings" w:hint="default"/>
+      </w:rPr>
+    </w:lvl>
+    <w:lvl w:ilvl="6" w:tplc="04090001" w:tentative="1">
+      <w:start w:val="1"/>
+      <w:numFmt w:val="bullet"/>
+      <w:lvlText w:val=""/>
+      <w:lvlJc w:val="left"/>
+      <w:pPr>
+        <w:ind w:left="6120" w:hanging="360"/>
+      </w:pPr>
+      <w:rPr>
+        <w:rFonts w:ascii="Symbol" w:hAnsi="Symbol" w:hint="default"/>
+      </w:rPr>
+    </w:lvl>
+    <w:lvl w:ilvl="7" w:tplc="04090003" w:tentative="1">
+      <w:start w:val="1"/>
+      <w:numFmt w:val="bullet"/>
+      <w:lvlText w:val="o"/>
+      <w:lvlJc w:val="left"/>
+      <w:pPr>
+        <w:ind w:left="6840" w:hanging="360"/>
+      </w:pPr>
+      <w:rPr>
+        <w:rFonts w:ascii="Courier New" w:hAnsi="Courier New" w:cs="Courier New" w:hint="default"/>
+      </w:rPr>
+    </w:lvl>
+    <w:lvl w:ilvl="8" w:tplc="04090005" w:tentative="1">
+      <w:start w:val="1"/>
+      <w:numFmt w:val="bullet"/>
+      <w:lvlText w:val=""/>
+      <w:lvlJc w:val="left"/>
+      <w:pPr>
+        <w:ind w:left="7560" w:hanging="360"/>
+      </w:pPr>
+      <w:rPr>
+        <w:rFonts w:ascii="Wingdings" w:hAnsi="Wingdings" w:hint="default"/>
+      </w:rPr>
+    </w:lvl>
+  </w:abstractNum>
+  <w:abstractNum w:abstractNumId="35">
     <w:nsid w:val="5A04094D"/>
     <w:multiLevelType w:val="hybridMultilevel"/>
     <w:tmpl w:val="1A9882A6"/>
@@ -17519,7 +18573,7 @@
       </w:pPr>
     </w:lvl>
   </w:abstractNum>
-  <w:abstractNum w:abstractNumId="35">
+  <w:abstractNum w:abstractNumId="36">
     <w:nsid w:val="5E645A17"/>
     <w:multiLevelType w:val="hybridMultilevel"/>
     <w:tmpl w:val="2EF60140"/>
@@ -17608,7 +18662,7 @@
       </w:pPr>
     </w:lvl>
   </w:abstractNum>
-  <w:abstractNum w:abstractNumId="36">
+  <w:abstractNum w:abstractNumId="37">
     <w:nsid w:val="629D6F94"/>
     <w:multiLevelType w:val="multilevel"/>
     <w:tmpl w:val="3B602286"/>
@@ -17726,7 +18780,7 @@
       </w:rPr>
     </w:lvl>
   </w:abstractNum>
-  <w:abstractNum w:abstractNumId="37">
+  <w:abstractNum w:abstractNumId="38">
     <w:nsid w:val="640C6B17"/>
     <w:multiLevelType w:val="hybridMultilevel"/>
     <w:tmpl w:val="F4562678"/>
@@ -17812,7 +18866,7 @@
       </w:pPr>
     </w:lvl>
   </w:abstractNum>
-  <w:abstractNum w:abstractNumId="38">
+  <w:abstractNum w:abstractNumId="39">
     <w:nsid w:val="67D93153"/>
     <w:multiLevelType w:val="hybridMultilevel"/>
     <w:tmpl w:val="2408CEA2"/>
@@ -17901,7 +18955,7 @@
       </w:pPr>
     </w:lvl>
   </w:abstractNum>
-  <w:abstractNum w:abstractNumId="39">
+  <w:abstractNum w:abstractNumId="40">
     <w:nsid w:val="68F2672D"/>
     <w:multiLevelType w:val="hybridMultilevel"/>
     <w:tmpl w:val="CF1AC140"/>
@@ -18011,7 +19065,7 @@
       </w:pPr>
     </w:lvl>
   </w:abstractNum>
-  <w:abstractNum w:abstractNumId="40">
+  <w:abstractNum w:abstractNumId="41">
     <w:nsid w:val="6DBC19E9"/>
     <w:multiLevelType w:val="multilevel"/>
     <w:tmpl w:val="178E261C"/>
@@ -18125,7 +19179,7 @@
       </w:rPr>
     </w:lvl>
   </w:abstractNum>
-  <w:abstractNum w:abstractNumId="41">
+  <w:abstractNum w:abstractNumId="42">
     <w:nsid w:val="70E71A2F"/>
     <w:multiLevelType w:val="hybridMultilevel"/>
     <w:tmpl w:val="87428BF0"/>
@@ -18235,7 +19289,7 @@
       </w:pPr>
     </w:lvl>
   </w:abstractNum>
-  <w:abstractNum w:abstractNumId="42">
+  <w:abstractNum w:abstractNumId="43">
     <w:nsid w:val="7A630DFE"/>
     <w:multiLevelType w:val="multilevel"/>
     <w:tmpl w:val="FD5ECA3A"/>
@@ -18349,7 +19403,7 @@
       </w:rPr>
     </w:lvl>
   </w:abstractNum>
-  <w:abstractNum w:abstractNumId="43">
+  <w:abstractNum w:abstractNumId="44">
     <w:nsid w:val="7B0A706D"/>
     <w:multiLevelType w:val="hybridMultilevel"/>
     <w:tmpl w:val="9202E332"/>
@@ -18435,7 +19489,7 @@
       </w:pPr>
     </w:lvl>
   </w:abstractNum>
-  <w:abstractNum w:abstractNumId="44">
+  <w:abstractNum w:abstractNumId="45">
     <w:nsid w:val="7C6E616D"/>
     <w:multiLevelType w:val="hybridMultilevel"/>
     <w:tmpl w:val="1578F3D2"/>
@@ -18524,7 +19578,7 @@
       </w:pPr>
     </w:lvl>
   </w:abstractNum>
-  <w:abstractNum w:abstractNumId="45">
+  <w:abstractNum w:abstractNumId="46">
     <w:nsid w:val="7F801EE4"/>
     <w:multiLevelType w:val="hybridMultilevel"/>
     <w:tmpl w:val="93E409D0"/>
@@ -18638,13 +19692,13 @@
     </w:lvl>
   </w:abstractNum>
   <w:num w:numId="1">
-    <w:abstractNumId w:val="38"/>
+    <w:abstractNumId w:val="39"/>
   </w:num>
   <w:num w:numId="2">
     <w:abstractNumId w:val="31"/>
   </w:num>
   <w:num w:numId="3">
-    <w:abstractNumId w:val="35"/>
+    <w:abstractNumId w:val="36"/>
   </w:num>
   <w:num w:numId="4">
     <w:abstractNumId w:val="6"/>
@@ -18680,7 +19734,7 @@
     </w:lvlOverride>
   </w:num>
   <w:num w:numId="6">
-    <w:abstractNumId w:val="36"/>
+    <w:abstractNumId w:val="37"/>
     <w:lvlOverride w:ilvl="0">
       <w:startOverride w:val="1"/>
     </w:lvlOverride>
@@ -18740,7 +19794,7 @@
     </w:lvlOverride>
   </w:num>
   <w:num w:numId="8">
-    <w:abstractNumId w:val="41"/>
+    <w:abstractNumId w:val="42"/>
     <w:lvlOverride w:ilvl="0">
       <w:startOverride w:val="1"/>
     </w:lvlOverride>
@@ -18770,7 +19824,7 @@
     </w:lvlOverride>
   </w:num>
   <w:num w:numId="9">
-    <w:abstractNumId w:val="39"/>
+    <w:abstractNumId w:val="40"/>
     <w:lvlOverride w:ilvl="0">
       <w:startOverride w:val="2"/>
     </w:lvlOverride>
@@ -18899,10 +19953,10 @@
     <w:abstractNumId w:val="29"/>
   </w:num>
   <w:num w:numId="16">
-    <w:abstractNumId w:val="34"/>
+    <w:abstractNumId w:val="35"/>
   </w:num>
   <w:num w:numId="17">
-    <w:abstractNumId w:val="45"/>
+    <w:abstractNumId w:val="46"/>
   </w:num>
   <w:num w:numId="18">
     <w:abstractNumId w:val="16"/>
@@ -18938,10 +19992,10 @@
     <w:abstractNumId w:val="13"/>
   </w:num>
   <w:num w:numId="29">
-    <w:abstractNumId w:val="37"/>
+    <w:abstractNumId w:val="38"/>
   </w:num>
   <w:num w:numId="30">
-    <w:abstractNumId w:val="44"/>
+    <w:abstractNumId w:val="45"/>
   </w:num>
   <w:num w:numId="31">
     <w:abstractNumId w:val="19"/>
@@ -18950,16 +20004,16 @@
     <w:abstractNumId w:val="26"/>
   </w:num>
   <w:num w:numId="33">
-    <w:abstractNumId w:val="42"/>
+    <w:abstractNumId w:val="43"/>
   </w:num>
   <w:num w:numId="34">
     <w:abstractNumId w:val="9"/>
   </w:num>
   <w:num w:numId="35">
-    <w:abstractNumId w:val="40"/>
+    <w:abstractNumId w:val="41"/>
   </w:num>
   <w:num w:numId="36">
-    <w:abstractNumId w:val="43"/>
+    <w:abstractNumId w:val="44"/>
   </w:num>
   <w:num w:numId="37">
     <w:abstractNumId w:val="20"/>
@@ -18972,6 +20026,9 @@
   </w:num>
   <w:num w:numId="40">
     <w:abstractNumId w:val="18"/>
+  </w:num>
+  <w:num w:numId="41">
+    <w:abstractNumId w:val="34"/>
   </w:num>
   <w:numIdMacAtCleanup w:val="21"/>
 </w:numbering>
@@ -20339,7 +21396,7 @@
 </file>
 
 <file path=customXml/itemProps1.xml><?xml version="1.0" encoding="utf-8"?>
-<ds:datastoreItem xmlns:ds="http://schemas.openxmlformats.org/officeDocument/2006/customXml" ds:itemID="{37693EE1-FD98-47DC-8955-09069BAFA601}">
+<ds:datastoreItem xmlns:ds="http://schemas.openxmlformats.org/officeDocument/2006/customXml" ds:itemID="{04A8BE1A-3532-4B94-ACDE-E9E4A0D2A315}">
   <ds:schemaRefs>
     <ds:schemaRef ds:uri="http://schemas.openxmlformats.org/officeDocument/2006/bibliography"/>
   </ds:schemaRefs>

</xml_diff>